<commit_message>
Added a logo image file.
</commit_message>
<xml_diff>
--- a/Functional_Specifications.docx
+++ b/Functional_Specifications.docx
@@ -15,7 +15,7 @@
           <w:szCs w:val="72"/>
         </w:rPr>
       </w:pPr>
-      <w:commentRangeStart w:id="0"/>
+      <w:proofErr w:type="spellStart"/>
       <w:r>
         <w:rPr>
           <w:rFonts w:ascii="Times New Roman" w:eastAsia="Times New Roman" w:hAnsi="Times New Roman" w:cs="Times New Roman"/>
@@ -26,9 +26,9 @@
           <w:sz w:val="72"/>
           <w:szCs w:val="72"/>
         </w:rPr>
-        <w:t>Meme It!</w:t>
-      </w:r>
-      <w:commentRangeEnd w:id="0"/>
+        <w:t>UnQuote</w:t>
+      </w:r>
+      <w:proofErr w:type="spellEnd"/>
       <w:r>
         <w:rPr>
           <w:rStyle w:val="CommentReference"/>
@@ -160,13 +160,23 @@
         </w:rPr>
         <w:t xml:space="preserve"> </w:t>
       </w:r>
+      <w:proofErr w:type="spellStart"/>
       <w:r>
         <w:rPr>
           <w:rFonts w:ascii="Segoe UI" w:hAnsi="Segoe UI" w:cs="Segoe UI"/>
           <w:color w:val="24292E"/>
           <w:shd w:val="clear" w:color="auto" w:fill="FFFFFF"/>
         </w:rPr>
-        <w:t>Keli'i Akimoto &amp; Robert Frazier</w:t>
+        <w:t>Keli'i</w:t>
+      </w:r>
+      <w:proofErr w:type="spellEnd"/>
+      <w:r>
+        <w:rPr>
+          <w:rFonts w:ascii="Segoe UI" w:hAnsi="Segoe UI" w:cs="Segoe UI"/>
+          <w:color w:val="24292E"/>
+          <w:shd w:val="clear" w:color="auto" w:fill="FFFFFF"/>
+        </w:rPr>
+        <w:t xml:space="preserve"> Akimoto &amp; Robert Frazier</w:t>
       </w:r>
       <w:r>
         <w:rPr>
@@ -237,6 +247,7 @@
           <w:szCs w:val="27"/>
         </w:rPr>
       </w:pPr>
+      <w:proofErr w:type="spellStart"/>
       <w:r>
         <w:rPr>
           <w:rFonts w:ascii="Times New Roman" w:eastAsia="Times New Roman" w:hAnsi="Times New Roman" w:cs="Times New Roman"/>
@@ -247,8 +258,9 @@
           <w:sz w:val="27"/>
           <w:szCs w:val="27"/>
         </w:rPr>
-        <w:t>Meme It!</w:t>
-      </w:r>
+        <w:t>UnQuote</w:t>
+      </w:r>
+      <w:proofErr w:type="spellEnd"/>
       <w:r>
         <w:rPr>
           <w:rFonts w:ascii="Times New Roman" w:eastAsia="Times New Roman" w:hAnsi="Times New Roman" w:cs="Times New Roman"/>
@@ -274,7 +286,34 @@
           <w:sz w:val="27"/>
           <w:szCs w:val="27"/>
         </w:rPr>
-        <w:t>create memes simply and quickly from a database of free stock photos and a database of quotes.</w:t>
+        <w:t xml:space="preserve">create </w:t>
+      </w:r>
+      <w:r>
+        <w:rPr>
+          <w:rFonts w:ascii="Times New Roman" w:eastAsia="Times New Roman" w:hAnsi="Times New Roman" w:cs="Times New Roman"/>
+          <w:color w:val="000000" w:themeColor="text1"/>
+          <w:sz w:val="27"/>
+          <w:szCs w:val="27"/>
+        </w:rPr>
+        <w:t xml:space="preserve">classy </w:t>
+      </w:r>
+      <w:r>
+        <w:rPr>
+          <w:rFonts w:ascii="Times New Roman" w:eastAsia="Times New Roman" w:hAnsi="Times New Roman" w:cs="Times New Roman"/>
+          <w:color w:val="000000" w:themeColor="text1"/>
+          <w:sz w:val="27"/>
+          <w:szCs w:val="27"/>
+        </w:rPr>
+        <w:t xml:space="preserve">quote </w:t>
+      </w:r>
+      <w:r>
+        <w:rPr>
+          <w:rFonts w:ascii="Times New Roman" w:eastAsia="Times New Roman" w:hAnsi="Times New Roman" w:cs="Times New Roman"/>
+          <w:color w:val="000000" w:themeColor="text1"/>
+          <w:sz w:val="27"/>
+          <w:szCs w:val="27"/>
+        </w:rPr>
+        <w:t>memes simply and quickly from a database of free stock photos and a database of quotes.</w:t>
       </w:r>
     </w:p>
     <w:p>
@@ -345,6 +384,7 @@
         </w:rPr>
         <w:t>e calculation engine, which will be discussed elsewhere. It simply discusses what the user sees when they interact with </w:t>
       </w:r>
+      <w:proofErr w:type="spellStart"/>
       <w:r>
         <w:rPr>
           <w:rFonts w:ascii="Times New Roman" w:eastAsia="Times New Roman" w:hAnsi="Times New Roman" w:cs="Times New Roman"/>
@@ -355,8 +395,9 @@
           <w:sz w:val="27"/>
           <w:szCs w:val="27"/>
         </w:rPr>
-        <w:t>Meme It!</w:t>
-      </w:r>
+        <w:t>UnQuote</w:t>
+      </w:r>
+      <w:proofErr w:type="spellEnd"/>
       <w:r>
         <w:rPr>
           <w:rFonts w:ascii="Times New Roman" w:eastAsia="Times New Roman" w:hAnsi="Times New Roman" w:cs="Times New Roman"/>
@@ -447,16 +488,7 @@
           <w:sz w:val="27"/>
           <w:szCs w:val="27"/>
         </w:rPr>
-        <w:t xml:space="preserve"> </w:t>
-      </w:r>
-      <w:r>
-        <w:rPr>
-          <w:rFonts w:ascii="Times New Roman" w:eastAsia="Times New Roman" w:hAnsi="Times New Roman" w:cs="Times New Roman"/>
-          <w:color w:val="000000" w:themeColor="text1"/>
-          <w:sz w:val="27"/>
-          <w:szCs w:val="27"/>
-        </w:rPr>
-        <w:t>scenarios</w:t>
+        <w:t xml:space="preserve"> scenarios</w:t>
       </w:r>
       <w:r>
         <w:rPr>
@@ -467,6 +499,7 @@
         </w:rPr>
         <w:t xml:space="preserve"> of how actual (stereotypical) people would use </w:t>
       </w:r>
+      <w:proofErr w:type="spellStart"/>
       <w:r>
         <w:rPr>
           <w:rFonts w:ascii="Times New Roman" w:eastAsia="Times New Roman" w:hAnsi="Times New Roman" w:cs="Times New Roman"/>
@@ -477,16 +510,257 @@
           <w:sz w:val="27"/>
           <w:szCs w:val="27"/>
         </w:rPr>
-        <w:t>Meme It!</w:t>
-      </w:r>
-      <w:r>
-        <w:rPr>
-          <w:rFonts w:ascii="Times New Roman" w:eastAsia="Times New Roman" w:hAnsi="Times New Roman" w:cs="Times New Roman"/>
+        <w:t>UnQuote</w:t>
+      </w:r>
+      <w:proofErr w:type="spellEnd"/>
+      <w:r>
+        <w:rPr>
+          <w:rFonts w:ascii="Times New Roman" w:eastAsia="Times New Roman" w:hAnsi="Times New Roman" w:cs="Times New Roman"/>
+          <w:color w:val="000000" w:themeColor="text1"/>
+          <w:sz w:val="27"/>
+          <w:szCs w:val="27"/>
+        </w:rPr>
+        <w:t>:</w:t>
+      </w:r>
+    </w:p>
+    <w:p>
+      <w:pPr>
+        <w:spacing w:before="100" w:beforeAutospacing="1" w:after="100" w:afterAutospacing="1" w:line="240" w:lineRule="auto"/>
+        <w:rPr>
+          <w:rFonts w:ascii="Times New Roman" w:eastAsia="Times New Roman" w:hAnsi="Times New Roman" w:cs="Times New Roman"/>
+          <w:color w:val="000000" w:themeColor="text1"/>
+          <w:sz w:val="27"/>
+          <w:szCs w:val="27"/>
+        </w:rPr>
+      </w:pPr>
+      <w:r>
+        <w:rPr>
+          <w:rFonts w:ascii="Times New Roman" w:eastAsia="Times New Roman" w:hAnsi="Times New Roman" w:cs="Times New Roman"/>
+          <w:b/>
+          <w:bCs/>
+          <w:color w:val="000000" w:themeColor="text1"/>
+          <w:sz w:val="27"/>
+          <w:szCs w:val="27"/>
+        </w:rPr>
+        <w:t xml:space="preserve">Scenario 1: </w:t>
+      </w:r>
+      <w:r>
+        <w:rPr>
+          <w:rFonts w:ascii="Times New Roman" w:eastAsia="Times New Roman" w:hAnsi="Times New Roman" w:cs="Times New Roman"/>
+          <w:b/>
+          <w:bCs/>
+          <w:color w:val="000000" w:themeColor="text1"/>
+          <w:sz w:val="27"/>
+          <w:szCs w:val="27"/>
+        </w:rPr>
+        <w:t>Alison</w:t>
+      </w:r>
+      <w:r>
+        <w:rPr>
+          <w:rFonts w:ascii="Times New Roman" w:eastAsia="Times New Roman" w:hAnsi="Times New Roman" w:cs="Times New Roman"/>
+          <w:b/>
+          <w:bCs/>
+          <w:color w:val="000000" w:themeColor="text1"/>
+          <w:sz w:val="27"/>
+          <w:szCs w:val="27"/>
+        </w:rPr>
+        <w:t>.</w:t>
+      </w:r>
+      <w:r>
+        <w:rPr>
+          <w:rFonts w:ascii="Times New Roman" w:eastAsia="Times New Roman" w:hAnsi="Times New Roman" w:cs="Times New Roman"/>
+          <w:b/>
+          <w:bCs/>
+          <w:color w:val="000000" w:themeColor="text1"/>
+          <w:sz w:val="27"/>
+          <w:szCs w:val="27"/>
+        </w:rPr>
+        <w:br/>
+      </w:r>
+      <w:r>
+        <w:rPr>
+          <w:rFonts w:ascii="Times New Roman" w:eastAsia="Times New Roman" w:hAnsi="Times New Roman" w:cs="Times New Roman"/>
+          <w:color w:val="000000" w:themeColor="text1"/>
+          <w:sz w:val="27"/>
+          <w:szCs w:val="27"/>
+        </w:rPr>
+        <w:t xml:space="preserve">Alison is a busy small-business owner. She has a good business website up and running, but </w:t>
+      </w:r>
+      <w:r>
+        <w:rPr>
+          <w:rFonts w:ascii="Times New Roman" w:eastAsia="Times New Roman" w:hAnsi="Times New Roman" w:cs="Times New Roman"/>
+          <w:color w:val="000000" w:themeColor="text1"/>
+          <w:sz w:val="27"/>
+          <w:szCs w:val="27"/>
+        </w:rPr>
+        <w:t xml:space="preserve">she </w:t>
+      </w:r>
+      <w:r>
+        <w:rPr>
+          <w:rFonts w:ascii="Times New Roman" w:eastAsia="Times New Roman" w:hAnsi="Times New Roman" w:cs="Times New Roman"/>
+          <w:color w:val="000000" w:themeColor="text1"/>
+          <w:sz w:val="27"/>
+          <w:szCs w:val="27"/>
+        </w:rPr>
+        <w:t>needs</w:t>
+      </w:r>
+      <w:r>
+        <w:rPr>
+          <w:rFonts w:ascii="Times New Roman" w:eastAsia="Times New Roman" w:hAnsi="Times New Roman" w:cs="Times New Roman"/>
+          <w:color w:val="000000" w:themeColor="text1"/>
+          <w:sz w:val="27"/>
+          <w:szCs w:val="27"/>
+        </w:rPr>
+        <w:t xml:space="preserve"> some fresh content to post to the site daily to help drive more traffic. Alison would love to put some thoughtful memes with high-quality photographs and motivational quotes</w:t>
+      </w:r>
+      <w:r>
+        <w:rPr>
+          <w:rFonts w:ascii="Times New Roman" w:eastAsia="Times New Roman" w:hAnsi="Times New Roman" w:cs="Times New Roman"/>
+          <w:color w:val="000000" w:themeColor="text1"/>
+          <w:sz w:val="27"/>
+          <w:szCs w:val="27"/>
+        </w:rPr>
+        <w:t xml:space="preserve"> all over her boring website</w:t>
+      </w:r>
+      <w:r>
+        <w:rPr>
+          <w:rFonts w:ascii="Times New Roman" w:eastAsia="Times New Roman" w:hAnsi="Times New Roman" w:cs="Times New Roman"/>
+          <w:color w:val="000000" w:themeColor="text1"/>
+          <w:sz w:val="27"/>
+          <w:szCs w:val="27"/>
+        </w:rPr>
+        <w:t>, but she</w:t>
+      </w:r>
+      <w:r>
+        <w:rPr>
+          <w:rFonts w:ascii="Times New Roman" w:eastAsia="Times New Roman" w:hAnsi="Times New Roman" w:cs="Times New Roman"/>
+          <w:color w:val="000000" w:themeColor="text1"/>
+          <w:sz w:val="27"/>
+          <w:szCs w:val="27"/>
+        </w:rPr>
+        <w:t>’s</w:t>
+      </w:r>
+      <w:r>
+        <w:rPr>
+          <w:rFonts w:ascii="Times New Roman" w:eastAsia="Times New Roman" w:hAnsi="Times New Roman" w:cs="Times New Roman"/>
+          <w:color w:val="000000" w:themeColor="text1"/>
+          <w:sz w:val="27"/>
+          <w:szCs w:val="27"/>
+        </w:rPr>
+        <w:t xml:space="preserve"> </w:t>
+      </w:r>
+      <w:r>
+        <w:rPr>
+          <w:rFonts w:ascii="Times New Roman" w:eastAsia="Times New Roman" w:hAnsi="Times New Roman" w:cs="Times New Roman"/>
+          <w:color w:val="000000" w:themeColor="text1"/>
+          <w:sz w:val="27"/>
+          <w:szCs w:val="27"/>
+        </w:rPr>
+        <w:t>too busy concocting creative new excuses for her many creditors</w:t>
+      </w:r>
+      <w:r>
+        <w:rPr>
+          <w:rFonts w:ascii="Times New Roman" w:eastAsia="Times New Roman" w:hAnsi="Times New Roman" w:cs="Times New Roman"/>
+          <w:color w:val="000000" w:themeColor="text1"/>
+          <w:sz w:val="27"/>
+          <w:szCs w:val="27"/>
+        </w:rPr>
+        <w:t xml:space="preserve"> to learn Photoshop, </w:t>
+      </w:r>
+      <w:r>
+        <w:rPr>
+          <w:rFonts w:ascii="Times New Roman" w:eastAsia="Times New Roman" w:hAnsi="Times New Roman" w:cs="Times New Roman"/>
+          <w:color w:val="000000" w:themeColor="text1"/>
+          <w:sz w:val="27"/>
+          <w:szCs w:val="27"/>
+        </w:rPr>
+        <w:t>and she has no</w:t>
+      </w:r>
+      <w:r>
+        <w:rPr>
+          <w:rFonts w:ascii="Times New Roman" w:eastAsia="Times New Roman" w:hAnsi="Times New Roman" w:cs="Times New Roman"/>
+          <w:color w:val="000000" w:themeColor="text1"/>
+          <w:sz w:val="27"/>
+          <w:szCs w:val="27"/>
+        </w:rPr>
+        <w:t xml:space="preserve"> </w:t>
+      </w:r>
+      <w:r>
+        <w:rPr>
+          <w:rFonts w:ascii="Times New Roman" w:eastAsia="Times New Roman" w:hAnsi="Times New Roman" w:cs="Times New Roman"/>
+          <w:color w:val="000000" w:themeColor="text1"/>
+          <w:sz w:val="27"/>
+          <w:szCs w:val="27"/>
+        </w:rPr>
+        <w:t>cash</w:t>
+      </w:r>
+      <w:r>
+        <w:rPr>
+          <w:rFonts w:ascii="Times New Roman" w:eastAsia="Times New Roman" w:hAnsi="Times New Roman" w:cs="Times New Roman"/>
+          <w:color w:val="000000" w:themeColor="text1"/>
+          <w:sz w:val="27"/>
+          <w:szCs w:val="27"/>
+        </w:rPr>
+        <w:t xml:space="preserve"> to pay </w:t>
+      </w:r>
+      <w:r>
+        <w:rPr>
+          <w:rFonts w:ascii="Times New Roman" w:eastAsia="Times New Roman" w:hAnsi="Times New Roman" w:cs="Times New Roman"/>
+          <w:color w:val="000000" w:themeColor="text1"/>
+          <w:sz w:val="27"/>
+          <w:szCs w:val="27"/>
+        </w:rPr>
+        <w:t>the confiscatory</w:t>
+      </w:r>
+      <w:r>
+        <w:rPr>
+          <w:rFonts w:ascii="Times New Roman" w:eastAsia="Times New Roman" w:hAnsi="Times New Roman" w:cs="Times New Roman"/>
+          <w:color w:val="000000" w:themeColor="text1"/>
+          <w:sz w:val="27"/>
+          <w:szCs w:val="27"/>
+        </w:rPr>
+        <w:t xml:space="preserve"> royalty fees for stock photographs. She needs </w:t>
+      </w:r>
+      <w:r>
+        <w:rPr>
+          <w:rFonts w:ascii="Times New Roman" w:eastAsia="Times New Roman" w:hAnsi="Times New Roman" w:cs="Times New Roman"/>
+          <w:color w:val="000000" w:themeColor="text1"/>
+          <w:sz w:val="27"/>
+          <w:szCs w:val="27"/>
+        </w:rPr>
+        <w:lastRenderedPageBreak/>
+        <w:t>something that’s quick and easy to use</w:t>
+      </w:r>
+      <w:r>
+        <w:rPr>
+          <w:rFonts w:ascii="Times New Roman" w:eastAsia="Times New Roman" w:hAnsi="Times New Roman" w:cs="Times New Roman"/>
+          <w:color w:val="000000" w:themeColor="text1"/>
+          <w:sz w:val="27"/>
+          <w:szCs w:val="27"/>
+        </w:rPr>
+        <w:t xml:space="preserve">, well-organized, using free pictures and an editable database of quotes to create good, original memes. Alison needs </w:t>
+      </w:r>
+      <w:proofErr w:type="spellStart"/>
+      <w:r>
+        <w:rPr>
+          <w:rFonts w:ascii="Times New Roman" w:eastAsia="Times New Roman" w:hAnsi="Times New Roman" w:cs="Times New Roman"/>
+          <w:b/>
+          <w:bCs/>
           <w:i/>
           <w:color w:val="7030A0"/>
           <w:sz w:val="27"/>
           <w:szCs w:val="27"/>
         </w:rPr>
+        <w:t>UnQuote</w:t>
+      </w:r>
+      <w:proofErr w:type="spellEnd"/>
+      <w:r>
+        <w:rPr>
+          <w:rFonts w:ascii="Times New Roman" w:eastAsia="Times New Roman" w:hAnsi="Times New Roman" w:cs="Times New Roman"/>
+          <w:color w:val="000000" w:themeColor="text1"/>
+          <w:sz w:val="27"/>
+          <w:szCs w:val="27"/>
+        </w:rPr>
         <w:t>.</w:t>
       </w:r>
       <w:r>
@@ -496,7 +770,7 @@
           <w:sz w:val="27"/>
           <w:szCs w:val="27"/>
         </w:rPr>
-        <w:t>.</w:t>
+        <w:t xml:space="preserve"> </w:t>
       </w:r>
     </w:p>
     <w:p>
@@ -518,18 +792,18 @@
           <w:sz w:val="27"/>
           <w:szCs w:val="27"/>
         </w:rPr>
-        <w:t xml:space="preserve">Scenario 1: </w:t>
-      </w:r>
-      <w:r>
-        <w:rPr>
-          <w:rFonts w:ascii="Times New Roman" w:eastAsia="Times New Roman" w:hAnsi="Times New Roman" w:cs="Times New Roman"/>
-          <w:b/>
-          <w:bCs/>
-          <w:color w:val="000000" w:themeColor="text1"/>
-          <w:sz w:val="27"/>
-          <w:szCs w:val="27"/>
-        </w:rPr>
-        <w:t>Alison</w:t>
+        <w:t xml:space="preserve">Scenario 2: </w:t>
+      </w:r>
+      <w:r>
+        <w:rPr>
+          <w:rFonts w:ascii="Times New Roman" w:eastAsia="Times New Roman" w:hAnsi="Times New Roman" w:cs="Times New Roman"/>
+          <w:b/>
+          <w:bCs/>
+          <w:color w:val="000000" w:themeColor="text1"/>
+          <w:sz w:val="27"/>
+          <w:szCs w:val="27"/>
+        </w:rPr>
+        <w:t>George</w:t>
       </w:r>
       <w:r>
         <w:rPr>
@@ -560,61 +834,108 @@
           <w:sz w:val="27"/>
           <w:szCs w:val="27"/>
         </w:rPr>
-        <w:t xml:space="preserve">Alison is a busy small-business owner. She has a good business website up and running, but </w:t>
-      </w:r>
-      <w:r>
-        <w:rPr>
-          <w:rFonts w:ascii="Times New Roman" w:eastAsia="Times New Roman" w:hAnsi="Times New Roman" w:cs="Times New Roman"/>
-          <w:color w:val="000000" w:themeColor="text1"/>
-          <w:sz w:val="27"/>
-          <w:szCs w:val="27"/>
-        </w:rPr>
-        <w:t xml:space="preserve">she </w:t>
-      </w:r>
-      <w:r>
-        <w:rPr>
-          <w:rFonts w:ascii="Times New Roman" w:eastAsia="Times New Roman" w:hAnsi="Times New Roman" w:cs="Times New Roman"/>
-          <w:color w:val="000000" w:themeColor="text1"/>
-          <w:sz w:val="27"/>
-          <w:szCs w:val="27"/>
-        </w:rPr>
-        <w:t>needs</w:t>
-      </w:r>
-      <w:r>
-        <w:rPr>
-          <w:rFonts w:ascii="Times New Roman" w:eastAsia="Times New Roman" w:hAnsi="Times New Roman" w:cs="Times New Roman"/>
-          <w:color w:val="000000" w:themeColor="text1"/>
-          <w:sz w:val="27"/>
-          <w:szCs w:val="27"/>
-        </w:rPr>
-        <w:t xml:space="preserve"> some fresh content to post to the site daily to help drive more traffic. Alison would love to put some thoughtful memes with high-quality photographs and motivational quotes</w:t>
-      </w:r>
-      <w:r>
-        <w:rPr>
-          <w:rFonts w:ascii="Times New Roman" w:eastAsia="Times New Roman" w:hAnsi="Times New Roman" w:cs="Times New Roman"/>
-          <w:color w:val="000000" w:themeColor="text1"/>
-          <w:sz w:val="27"/>
-          <w:szCs w:val="27"/>
-        </w:rPr>
-        <w:t xml:space="preserve"> all over her boring website</w:t>
-      </w:r>
-      <w:r>
-        <w:rPr>
-          <w:rFonts w:ascii="Times New Roman" w:eastAsia="Times New Roman" w:hAnsi="Times New Roman" w:cs="Times New Roman"/>
-          <w:color w:val="000000" w:themeColor="text1"/>
-          <w:sz w:val="27"/>
-          <w:szCs w:val="27"/>
-        </w:rPr>
-        <w:t>, but she</w:t>
-      </w:r>
-      <w:r>
-        <w:rPr>
-          <w:rFonts w:ascii="Times New Roman" w:eastAsia="Times New Roman" w:hAnsi="Times New Roman" w:cs="Times New Roman"/>
-          <w:color w:val="000000" w:themeColor="text1"/>
-          <w:sz w:val="27"/>
-          <w:szCs w:val="27"/>
-        </w:rPr>
-        <w:t>’s</w:t>
+        <w:t>George is a Facebook addict.</w:t>
+      </w:r>
+      <w:r>
+        <w:rPr>
+          <w:rFonts w:ascii="Times New Roman" w:eastAsia="Times New Roman" w:hAnsi="Times New Roman" w:cs="Times New Roman"/>
+          <w:color w:val="000000" w:themeColor="text1"/>
+          <w:sz w:val="27"/>
+          <w:szCs w:val="27"/>
+        </w:rPr>
+        <w:t xml:space="preserve"> He gets a kick out of the many memes which flood his FB feed</w:t>
+      </w:r>
+      <w:r>
+        <w:rPr>
+          <w:rFonts w:ascii="Times New Roman" w:eastAsia="Times New Roman" w:hAnsi="Times New Roman" w:cs="Times New Roman"/>
+          <w:color w:val="000000" w:themeColor="text1"/>
+          <w:sz w:val="27"/>
+          <w:szCs w:val="27"/>
+        </w:rPr>
+        <w:t xml:space="preserve"> (especially those involving explosions and unmentionable bodily functions)</w:t>
+      </w:r>
+      <w:r>
+        <w:rPr>
+          <w:rFonts w:ascii="Times New Roman" w:eastAsia="Times New Roman" w:hAnsi="Times New Roman" w:cs="Times New Roman"/>
+          <w:color w:val="000000" w:themeColor="text1"/>
+          <w:sz w:val="27"/>
+          <w:szCs w:val="27"/>
+        </w:rPr>
+        <w:t xml:space="preserve">, and he </w:t>
+      </w:r>
+      <w:r>
+        <w:rPr>
+          <w:rFonts w:ascii="Times New Roman" w:eastAsia="Times New Roman" w:hAnsi="Times New Roman" w:cs="Times New Roman"/>
+          <w:color w:val="000000" w:themeColor="text1"/>
+          <w:sz w:val="27"/>
+          <w:szCs w:val="27"/>
+        </w:rPr>
+        <w:t xml:space="preserve">has made a few </w:t>
+      </w:r>
+      <w:r>
+        <w:rPr>
+          <w:rFonts w:ascii="Times New Roman" w:eastAsia="Times New Roman" w:hAnsi="Times New Roman" w:cs="Times New Roman"/>
+          <w:color w:val="000000" w:themeColor="text1"/>
+          <w:sz w:val="27"/>
+          <w:szCs w:val="27"/>
+        </w:rPr>
+        <w:t>of his own</w:t>
+      </w:r>
+      <w:r>
+        <w:rPr>
+          <w:rFonts w:ascii="Times New Roman" w:eastAsia="Times New Roman" w:hAnsi="Times New Roman" w:cs="Times New Roman"/>
+          <w:color w:val="000000" w:themeColor="text1"/>
+          <w:sz w:val="27"/>
+          <w:szCs w:val="27"/>
+        </w:rPr>
+        <w:t>, using the usual stock of shopworn meme tropes and some existing on-line meme generators</w:t>
+      </w:r>
+      <w:r>
+        <w:rPr>
+          <w:rFonts w:ascii="Times New Roman" w:eastAsia="Times New Roman" w:hAnsi="Times New Roman" w:cs="Times New Roman"/>
+          <w:color w:val="000000" w:themeColor="text1"/>
+          <w:sz w:val="27"/>
+          <w:szCs w:val="27"/>
+        </w:rPr>
+        <w:t xml:space="preserve">. </w:t>
+      </w:r>
+      <w:r>
+        <w:rPr>
+          <w:rFonts w:ascii="Times New Roman" w:eastAsia="Times New Roman" w:hAnsi="Times New Roman" w:cs="Times New Roman"/>
+          <w:color w:val="000000" w:themeColor="text1"/>
+          <w:sz w:val="27"/>
+          <w:szCs w:val="27"/>
+        </w:rPr>
+        <w:t>Lately, he has decided he needs to up his meme game by using gorgeous photographs and thought-provoking quotes, since he read in a blog somewhere that “Chicks dig that stuff.” But it’s a struggle to find good pics that are not on some overpriced stock photography site.</w:t>
+      </w:r>
+    </w:p>
+    <w:p>
+      <w:pPr>
+        <w:spacing w:before="100" w:beforeAutospacing="1" w:after="100" w:afterAutospacing="1" w:line="240" w:lineRule="auto"/>
+        <w:rPr>
+          <w:rFonts w:ascii="Times New Roman" w:eastAsia="Times New Roman" w:hAnsi="Times New Roman" w:cs="Times New Roman"/>
+          <w:color w:val="000000" w:themeColor="text1"/>
+          <w:sz w:val="27"/>
+          <w:szCs w:val="27"/>
+        </w:rPr>
+      </w:pPr>
+      <w:r>
+        <w:rPr>
+          <w:rFonts w:ascii="Times New Roman" w:eastAsia="Times New Roman" w:hAnsi="Times New Roman" w:cs="Times New Roman"/>
+          <w:color w:val="000000" w:themeColor="text1"/>
+          <w:sz w:val="27"/>
+          <w:szCs w:val="27"/>
+        </w:rPr>
+        <w:t>H</w:t>
+      </w:r>
+      <w:r>
+        <w:rPr>
+          <w:rFonts w:ascii="Times New Roman" w:eastAsia="Times New Roman" w:hAnsi="Times New Roman" w:cs="Times New Roman"/>
+          <w:color w:val="000000" w:themeColor="text1"/>
+          <w:sz w:val="27"/>
+          <w:szCs w:val="27"/>
+        </w:rPr>
+        <w:t>e also doesn’t</w:t>
       </w:r>
       <w:r>
         <w:rPr>
@@ -632,80 +953,99 @@
           <w:sz w:val="27"/>
           <w:szCs w:val="27"/>
         </w:rPr>
-        <w:t>too busy concocting creative new excuses for her many creditors</w:t>
-      </w:r>
-      <w:r>
-        <w:rPr>
-          <w:rFonts w:ascii="Times New Roman" w:eastAsia="Times New Roman" w:hAnsi="Times New Roman" w:cs="Times New Roman"/>
-          <w:color w:val="000000" w:themeColor="text1"/>
-          <w:sz w:val="27"/>
-          <w:szCs w:val="27"/>
-        </w:rPr>
-        <w:t xml:space="preserve"> to learn Photoshop, </w:t>
-      </w:r>
-      <w:r>
-        <w:rPr>
-          <w:rFonts w:ascii="Times New Roman" w:eastAsia="Times New Roman" w:hAnsi="Times New Roman" w:cs="Times New Roman"/>
-          <w:color w:val="000000" w:themeColor="text1"/>
-          <w:sz w:val="27"/>
-          <w:szCs w:val="27"/>
-        </w:rPr>
-        <w:t>and she has no</w:t>
-      </w:r>
-      <w:r>
-        <w:rPr>
-          <w:rFonts w:ascii="Times New Roman" w:eastAsia="Times New Roman" w:hAnsi="Times New Roman" w:cs="Times New Roman"/>
-          <w:color w:val="000000" w:themeColor="text1"/>
-          <w:sz w:val="27"/>
-          <w:szCs w:val="27"/>
-        </w:rPr>
-        <w:t xml:space="preserve"> </w:t>
-      </w:r>
-      <w:r>
-        <w:rPr>
-          <w:rFonts w:ascii="Times New Roman" w:eastAsia="Times New Roman" w:hAnsi="Times New Roman" w:cs="Times New Roman"/>
-          <w:color w:val="000000" w:themeColor="text1"/>
-          <w:sz w:val="27"/>
-          <w:szCs w:val="27"/>
-        </w:rPr>
-        <w:t>cash</w:t>
-      </w:r>
-      <w:r>
-        <w:rPr>
-          <w:rFonts w:ascii="Times New Roman" w:eastAsia="Times New Roman" w:hAnsi="Times New Roman" w:cs="Times New Roman"/>
-          <w:color w:val="000000" w:themeColor="text1"/>
-          <w:sz w:val="27"/>
-          <w:szCs w:val="27"/>
-        </w:rPr>
-        <w:t xml:space="preserve"> to pay </w:t>
-      </w:r>
-      <w:r>
-        <w:rPr>
-          <w:rFonts w:ascii="Times New Roman" w:eastAsia="Times New Roman" w:hAnsi="Times New Roman" w:cs="Times New Roman"/>
-          <w:color w:val="000000" w:themeColor="text1"/>
-          <w:sz w:val="27"/>
-          <w:szCs w:val="27"/>
-        </w:rPr>
-        <w:t>the confiscatory</w:t>
-      </w:r>
-      <w:r>
-        <w:rPr>
-          <w:rFonts w:ascii="Times New Roman" w:eastAsia="Times New Roman" w:hAnsi="Times New Roman" w:cs="Times New Roman"/>
-          <w:color w:val="000000" w:themeColor="text1"/>
-          <w:sz w:val="27"/>
-          <w:szCs w:val="27"/>
-        </w:rPr>
-        <w:t xml:space="preserve"> royalty fees for stock photographs. She needs something that’s quick and easy to use</w:t>
-      </w:r>
-      <w:r>
-        <w:rPr>
-          <w:rFonts w:ascii="Times New Roman" w:eastAsia="Times New Roman" w:hAnsi="Times New Roman" w:cs="Times New Roman"/>
-          <w:color w:val="000000" w:themeColor="text1"/>
-          <w:sz w:val="27"/>
-          <w:szCs w:val="27"/>
-        </w:rPr>
-        <w:t xml:space="preserve">, well-organized, using free pictures and an editable database of quotes to create good, original memes. Alison needs </w:t>
-      </w:r>
+        <w:t xml:space="preserve">know Photoshop, and </w:t>
+      </w:r>
+      <w:r>
+        <w:rPr>
+          <w:rFonts w:ascii="Times New Roman" w:eastAsia="Times New Roman" w:hAnsi="Times New Roman" w:cs="Times New Roman"/>
+          <w:color w:val="000000" w:themeColor="text1"/>
+          <w:sz w:val="27"/>
+          <w:szCs w:val="27"/>
+        </w:rPr>
+        <w:t>he’s too lazy to learn</w:t>
+      </w:r>
+      <w:r>
+        <w:rPr>
+          <w:rFonts w:ascii="Times New Roman" w:eastAsia="Times New Roman" w:hAnsi="Times New Roman" w:cs="Times New Roman"/>
+          <w:color w:val="000000" w:themeColor="text1"/>
+          <w:sz w:val="27"/>
+          <w:szCs w:val="27"/>
+        </w:rPr>
+        <w:t xml:space="preserve"> it (</w:t>
+      </w:r>
+      <w:r>
+        <w:rPr>
+          <w:rFonts w:ascii="Times New Roman" w:eastAsia="Times New Roman" w:hAnsi="Times New Roman" w:cs="Times New Roman"/>
+          <w:color w:val="000000" w:themeColor="text1"/>
+          <w:sz w:val="27"/>
+          <w:szCs w:val="27"/>
+        </w:rPr>
+        <w:t>and too cheap to</w:t>
+      </w:r>
+      <w:r>
+        <w:rPr>
+          <w:rFonts w:ascii="Times New Roman" w:eastAsia="Times New Roman" w:hAnsi="Times New Roman" w:cs="Times New Roman"/>
+          <w:color w:val="000000" w:themeColor="text1"/>
+          <w:sz w:val="27"/>
+          <w:szCs w:val="27"/>
+        </w:rPr>
+        <w:t xml:space="preserve"> pay the subscription fee every month). George just wants to crank out some </w:t>
+      </w:r>
+      <w:r>
+        <w:rPr>
+          <w:rFonts w:ascii="Times New Roman" w:eastAsia="Times New Roman" w:hAnsi="Times New Roman" w:cs="Times New Roman"/>
+          <w:color w:val="000000" w:themeColor="text1"/>
+          <w:sz w:val="27"/>
+          <w:szCs w:val="27"/>
+        </w:rPr>
+        <w:t xml:space="preserve">upscale </w:t>
+      </w:r>
+      <w:r>
+        <w:rPr>
+          <w:rFonts w:ascii="Times New Roman" w:eastAsia="Times New Roman" w:hAnsi="Times New Roman" w:cs="Times New Roman"/>
+          <w:color w:val="000000" w:themeColor="text1"/>
+          <w:sz w:val="27"/>
+          <w:szCs w:val="27"/>
+        </w:rPr>
+        <w:t xml:space="preserve">memes </w:t>
+      </w:r>
+      <w:r>
+        <w:rPr>
+          <w:rFonts w:ascii="Times New Roman" w:eastAsia="Times New Roman" w:hAnsi="Times New Roman" w:cs="Times New Roman"/>
+          <w:color w:val="000000" w:themeColor="text1"/>
+          <w:sz w:val="27"/>
+          <w:szCs w:val="27"/>
+        </w:rPr>
+        <w:t>to project the illusion that he’s not some boring clod</w:t>
+      </w:r>
+      <w:r>
+        <w:rPr>
+          <w:rFonts w:ascii="Times New Roman" w:eastAsia="Times New Roman" w:hAnsi="Times New Roman" w:cs="Times New Roman"/>
+          <w:color w:val="000000" w:themeColor="text1"/>
+          <w:sz w:val="27"/>
+          <w:szCs w:val="27"/>
+        </w:rPr>
+        <w:t xml:space="preserve">, and he wants to do </w:t>
+      </w:r>
+      <w:r>
+        <w:rPr>
+          <w:rFonts w:ascii="Times New Roman" w:eastAsia="Times New Roman" w:hAnsi="Times New Roman" w:cs="Times New Roman"/>
+          <w:color w:val="000000" w:themeColor="text1"/>
+          <w:sz w:val="27"/>
+          <w:szCs w:val="27"/>
+        </w:rPr>
+        <w:t>it</w:t>
+      </w:r>
+      <w:r>
+        <w:rPr>
+          <w:rFonts w:ascii="Times New Roman" w:eastAsia="Times New Roman" w:hAnsi="Times New Roman" w:cs="Times New Roman"/>
+          <w:color w:val="000000" w:themeColor="text1"/>
+          <w:sz w:val="27"/>
+          <w:szCs w:val="27"/>
+        </w:rPr>
+        <w:t xml:space="preserve"> on the cheap. Enter </w:t>
+      </w:r>
+      <w:proofErr w:type="spellStart"/>
       <w:r>
         <w:rPr>
           <w:rFonts w:ascii="Times New Roman" w:eastAsia="Times New Roman" w:hAnsi="Times New Roman" w:cs="Times New Roman"/>
@@ -716,8 +1056,9 @@
           <w:sz w:val="27"/>
           <w:szCs w:val="27"/>
         </w:rPr>
-        <w:t>Meme It!</w:t>
-      </w:r>
+        <w:t>UnQuote</w:t>
+      </w:r>
+      <w:proofErr w:type="spellEnd"/>
       <w:r>
         <w:rPr>
           <w:rFonts w:ascii="Times New Roman" w:eastAsia="Times New Roman" w:hAnsi="Times New Roman" w:cs="Times New Roman"/>
@@ -726,199 +1067,89 @@
           <w:szCs w:val="27"/>
         </w:rPr>
         <w:t>.</w:t>
-      </w:r>
-      <w:r>
-        <w:rPr>
-          <w:rFonts w:ascii="Times New Roman" w:eastAsia="Times New Roman" w:hAnsi="Times New Roman" w:cs="Times New Roman"/>
-          <w:color w:val="000000" w:themeColor="text1"/>
-          <w:sz w:val="27"/>
-          <w:szCs w:val="27"/>
-        </w:rPr>
-        <w:t xml:space="preserve"> </w:t>
       </w:r>
     </w:p>
     <w:p>
       <w:pPr>
         <w:spacing w:before="100" w:beforeAutospacing="1" w:after="100" w:afterAutospacing="1" w:line="240" w:lineRule="auto"/>
-        <w:rPr>
-          <w:rFonts w:ascii="Times New Roman" w:eastAsia="Times New Roman" w:hAnsi="Times New Roman" w:cs="Times New Roman"/>
-          <w:color w:val="000000" w:themeColor="text1"/>
-          <w:sz w:val="27"/>
-          <w:szCs w:val="27"/>
-        </w:rPr>
-      </w:pPr>
-      <w:r>
-        <w:rPr>
-          <w:rFonts w:ascii="Times New Roman" w:eastAsia="Times New Roman" w:hAnsi="Times New Roman" w:cs="Times New Roman"/>
-          <w:b/>
-          <w:bCs/>
-          <w:color w:val="000000" w:themeColor="text1"/>
-          <w:sz w:val="27"/>
-          <w:szCs w:val="27"/>
-        </w:rPr>
-        <w:t xml:space="preserve">Scenario 2: </w:t>
-      </w:r>
-      <w:r>
-        <w:rPr>
-          <w:rFonts w:ascii="Times New Roman" w:eastAsia="Times New Roman" w:hAnsi="Times New Roman" w:cs="Times New Roman"/>
-          <w:b/>
-          <w:bCs/>
-          <w:color w:val="000000" w:themeColor="text1"/>
-          <w:sz w:val="27"/>
-          <w:szCs w:val="27"/>
-        </w:rPr>
-        <w:t>George</w:t>
-      </w:r>
-      <w:r>
-        <w:rPr>
-          <w:rFonts w:ascii="Times New Roman" w:eastAsia="Times New Roman" w:hAnsi="Times New Roman" w:cs="Times New Roman"/>
-          <w:b/>
-          <w:bCs/>
-          <w:color w:val="000000" w:themeColor="text1"/>
-          <w:sz w:val="27"/>
-          <w:szCs w:val="27"/>
-        </w:rPr>
-        <w:t>.</w:t>
-      </w:r>
-      <w:r>
-        <w:rPr>
-          <w:rFonts w:ascii="Times New Roman" w:eastAsia="Times New Roman" w:hAnsi="Times New Roman" w:cs="Times New Roman"/>
-          <w:b/>
-          <w:bCs/>
-          <w:color w:val="000000" w:themeColor="text1"/>
-          <w:sz w:val="27"/>
-          <w:szCs w:val="27"/>
-        </w:rPr>
-        <w:br/>
-      </w:r>
-      <w:r>
-        <w:rPr>
-          <w:rFonts w:ascii="Times New Roman" w:eastAsia="Times New Roman" w:hAnsi="Times New Roman" w:cs="Times New Roman"/>
-          <w:color w:val="000000" w:themeColor="text1"/>
-          <w:sz w:val="27"/>
-          <w:szCs w:val="27"/>
-        </w:rPr>
-        <w:t>George is a Facebook addict.</w:t>
-      </w:r>
-      <w:r>
-        <w:rPr>
-          <w:rFonts w:ascii="Times New Roman" w:eastAsia="Times New Roman" w:hAnsi="Times New Roman" w:cs="Times New Roman"/>
-          <w:color w:val="000000" w:themeColor="text1"/>
-          <w:sz w:val="27"/>
-          <w:szCs w:val="27"/>
-        </w:rPr>
-        <w:t xml:space="preserve"> He gets a kick out of the many memes which flood his FB feed</w:t>
-      </w:r>
-      <w:r>
-        <w:rPr>
-          <w:rFonts w:ascii="Times New Roman" w:eastAsia="Times New Roman" w:hAnsi="Times New Roman" w:cs="Times New Roman"/>
-          <w:color w:val="000000" w:themeColor="text1"/>
-          <w:sz w:val="27"/>
-          <w:szCs w:val="27"/>
-        </w:rPr>
-        <w:t xml:space="preserve"> (especially those involving explosions and unmentionable bodily functions)</w:t>
-      </w:r>
-      <w:r>
-        <w:rPr>
-          <w:rFonts w:ascii="Times New Roman" w:eastAsia="Times New Roman" w:hAnsi="Times New Roman" w:cs="Times New Roman"/>
-          <w:color w:val="000000" w:themeColor="text1"/>
-          <w:sz w:val="27"/>
-          <w:szCs w:val="27"/>
-        </w:rPr>
-        <w:t>, and he would like to try his hand at making some of his own. But he also doesn’t</w:t>
-      </w:r>
-      <w:r>
-        <w:rPr>
-          <w:rFonts w:ascii="Times New Roman" w:eastAsia="Times New Roman" w:hAnsi="Times New Roman" w:cs="Times New Roman"/>
-          <w:color w:val="000000" w:themeColor="text1"/>
-          <w:sz w:val="27"/>
-          <w:szCs w:val="27"/>
-        </w:rPr>
-        <w:t xml:space="preserve"> </w:t>
-      </w:r>
-      <w:r>
-        <w:rPr>
-          <w:rFonts w:ascii="Times New Roman" w:eastAsia="Times New Roman" w:hAnsi="Times New Roman" w:cs="Times New Roman"/>
-          <w:color w:val="000000" w:themeColor="text1"/>
-          <w:sz w:val="27"/>
-          <w:szCs w:val="27"/>
-        </w:rPr>
-        <w:t xml:space="preserve">know Photoshop, and </w:t>
-      </w:r>
-      <w:r>
-        <w:rPr>
-          <w:rFonts w:ascii="Times New Roman" w:eastAsia="Times New Roman" w:hAnsi="Times New Roman" w:cs="Times New Roman"/>
-          <w:color w:val="000000" w:themeColor="text1"/>
-          <w:sz w:val="27"/>
-          <w:szCs w:val="27"/>
-        </w:rPr>
-        <w:t>he’s too lazy to learn</w:t>
-      </w:r>
-      <w:r>
-        <w:rPr>
-          <w:rFonts w:ascii="Times New Roman" w:eastAsia="Times New Roman" w:hAnsi="Times New Roman" w:cs="Times New Roman"/>
-          <w:color w:val="000000" w:themeColor="text1"/>
-          <w:sz w:val="27"/>
-          <w:szCs w:val="27"/>
-        </w:rPr>
-        <w:t xml:space="preserve"> it (</w:t>
-      </w:r>
-      <w:r>
-        <w:rPr>
-          <w:rFonts w:ascii="Times New Roman" w:eastAsia="Times New Roman" w:hAnsi="Times New Roman" w:cs="Times New Roman"/>
-          <w:color w:val="000000" w:themeColor="text1"/>
-          <w:sz w:val="27"/>
-          <w:szCs w:val="27"/>
-        </w:rPr>
-        <w:t>and too cheap to</w:t>
-      </w:r>
-      <w:r>
-        <w:rPr>
-          <w:rFonts w:ascii="Times New Roman" w:eastAsia="Times New Roman" w:hAnsi="Times New Roman" w:cs="Times New Roman"/>
-          <w:color w:val="000000" w:themeColor="text1"/>
-          <w:sz w:val="27"/>
-          <w:szCs w:val="27"/>
-        </w:rPr>
-        <w:t xml:space="preserve"> pay the subscription fee every month). George just wants to crank out some memes when a cool comment comes to mind, and he wants to do </w:t>
-      </w:r>
-      <w:r>
-        <w:rPr>
-          <w:rFonts w:ascii="Times New Roman" w:eastAsia="Times New Roman" w:hAnsi="Times New Roman" w:cs="Times New Roman"/>
-          <w:color w:val="000000" w:themeColor="text1"/>
-          <w:sz w:val="27"/>
-          <w:szCs w:val="27"/>
-        </w:rPr>
-        <w:t>it</w:t>
-      </w:r>
-      <w:r>
-        <w:rPr>
-          <w:rFonts w:ascii="Times New Roman" w:eastAsia="Times New Roman" w:hAnsi="Times New Roman" w:cs="Times New Roman"/>
-          <w:color w:val="000000" w:themeColor="text1"/>
-          <w:sz w:val="27"/>
-          <w:szCs w:val="27"/>
-        </w:rPr>
-        <w:t xml:space="preserve"> on the cheap. Enter </w:t>
-      </w:r>
-      <w:r>
-        <w:rPr>
-          <w:rFonts w:ascii="Times New Roman" w:eastAsia="Times New Roman" w:hAnsi="Times New Roman" w:cs="Times New Roman"/>
-          <w:b/>
-          <w:bCs/>
-          <w:i/>
-          <w:color w:val="7030A0"/>
-          <w:sz w:val="27"/>
-          <w:szCs w:val="27"/>
-        </w:rPr>
-        <w:t>Meme It!</w:t>
-      </w:r>
-      <w:r>
-        <w:rPr>
-          <w:rFonts w:ascii="Times New Roman" w:eastAsia="Times New Roman" w:hAnsi="Times New Roman" w:cs="Times New Roman"/>
-          <w:color w:val="000000" w:themeColor="text1"/>
-          <w:sz w:val="27"/>
-          <w:szCs w:val="27"/>
-        </w:rPr>
-        <w:t>.</w:t>
+        <w:jc w:val="center"/>
+        <w:rPr>
+          <w:rFonts w:ascii="Times New Roman" w:eastAsia="Times New Roman" w:hAnsi="Times New Roman" w:cs="Times New Roman"/>
+          <w:color w:val="000000" w:themeColor="text1"/>
+          <w:sz w:val="27"/>
+          <w:szCs w:val="27"/>
+        </w:rPr>
+      </w:pPr>
+      <w:r>
+        <w:rPr>
+          <w:rFonts w:ascii="Times New Roman" w:eastAsia="Times New Roman" w:hAnsi="Times New Roman" w:cs="Times New Roman"/>
+          <w:noProof/>
+          <w:color w:val="000000" w:themeColor="text1"/>
+          <w:sz w:val="27"/>
+          <w:szCs w:val="27"/>
+        </w:rPr>
+        <w:drawing>
+          <wp:inline distT="0" distB="0" distL="0" distR="0" wp14:anchorId="044FBE6D" wp14:editId="11C0E9C5">
+            <wp:extent cx="5409524" cy="3190476"/>
+            <wp:effectExtent l="0" t="0" r="1270" b="0"/>
+            <wp:docPr id="1" name="Picture 1"/>
+            <wp:cNvGraphicFramePr>
+              <a:graphicFrameLocks xmlns:a="http://schemas.openxmlformats.org/drawingml/2006/main" noChangeAspect="1"/>
+            </wp:cNvGraphicFramePr>
+            <a:graphic xmlns:a="http://schemas.openxmlformats.org/drawingml/2006/main">
+              <a:graphicData uri="http://schemas.openxmlformats.org/drawingml/2006/picture">
+                <pic:pic xmlns:pic="http://schemas.openxmlformats.org/drawingml/2006/picture">
+                  <pic:nvPicPr>
+                    <pic:cNvPr id="1" name="ScreenShot162.bmp"/>
+                    <pic:cNvPicPr/>
+                  </pic:nvPicPr>
+                  <pic:blipFill>
+                    <a:blip r:embed="rId7">
+                      <a:extLst>
+                        <a:ext uri="{28A0092B-C50C-407E-A947-70E740481C1C}">
+                          <a14:useLocalDpi xmlns:a14="http://schemas.microsoft.com/office/drawing/2010/main" val="0"/>
+                        </a:ext>
+                      </a:extLst>
+                    </a:blip>
+                    <a:stretch>
+                      <a:fillRect/>
+                    </a:stretch>
+                  </pic:blipFill>
+                  <pic:spPr>
+                    <a:xfrm>
+                      <a:off x="0" y="0"/>
+                      <a:ext cx="5409524" cy="3190476"/>
+                    </a:xfrm>
+                    <a:prstGeom prst="rect">
+                      <a:avLst/>
+                    </a:prstGeom>
+                  </pic:spPr>
+                </pic:pic>
+              </a:graphicData>
+            </a:graphic>
+          </wp:inline>
+        </w:drawing>
+      </w:r>
+    </w:p>
+    <w:p>
+      <w:pPr>
+        <w:spacing w:before="100" w:beforeAutospacing="1" w:after="100" w:afterAutospacing="1" w:line="240" w:lineRule="auto"/>
+        <w:jc w:val="center"/>
+        <w:rPr>
+          <w:rFonts w:ascii="Times New Roman" w:eastAsia="Times New Roman" w:hAnsi="Times New Roman" w:cs="Times New Roman"/>
+          <w:color w:val="000000" w:themeColor="text1"/>
+          <w:sz w:val="27"/>
+          <w:szCs w:val="27"/>
+        </w:rPr>
+      </w:pPr>
+      <w:r>
+        <w:rPr>
+          <w:rFonts w:ascii="Times New Roman" w:eastAsia="Times New Roman" w:hAnsi="Times New Roman" w:cs="Times New Roman"/>
+          <w:color w:val="000000" w:themeColor="text1"/>
+          <w:sz w:val="27"/>
+          <w:szCs w:val="27"/>
+        </w:rPr>
+        <w:t>Not the desired effect!</w:t>
       </w:r>
     </w:p>
     <w:p>
@@ -1028,6 +1259,7 @@
           <w:sz w:val="27"/>
           <w:szCs w:val="27"/>
         </w:rPr>
+        <w:lastRenderedPageBreak/>
         <w:t>Log-ins and accounts</w:t>
       </w:r>
       <w:r>
@@ -1076,8 +1308,25 @@
           <w:sz w:val="27"/>
           <w:szCs w:val="27"/>
         </w:rPr>
-        <w:t xml:space="preserve"> (This will change when </w:t>
-      </w:r>
+        <w:t xml:space="preserve"> (This will change </w:t>
+      </w:r>
+      <w:r>
+        <w:rPr>
+          <w:rFonts w:ascii="Times New Roman" w:eastAsia="Times New Roman" w:hAnsi="Times New Roman" w:cs="Times New Roman"/>
+          <w:sz w:val="27"/>
+          <w:szCs w:val="27"/>
+        </w:rPr>
+        <w:t>if</w:t>
+      </w:r>
+      <w:r>
+        <w:rPr>
+          <w:rFonts w:ascii="Times New Roman" w:eastAsia="Times New Roman" w:hAnsi="Times New Roman" w:cs="Times New Roman"/>
+          <w:sz w:val="27"/>
+          <w:szCs w:val="27"/>
+        </w:rPr>
+        <w:t xml:space="preserve"> </w:t>
+      </w:r>
+      <w:proofErr w:type="spellStart"/>
       <w:r>
         <w:rPr>
           <w:rFonts w:ascii="Times New Roman" w:eastAsia="Times New Roman" w:hAnsi="Times New Roman" w:cs="Times New Roman"/>
@@ -1088,15 +1337,32 @@
           <w:sz w:val="27"/>
           <w:szCs w:val="27"/>
         </w:rPr>
-        <w:t>Meme It!</w:t>
-      </w:r>
-      <w:r>
-        <w:rPr>
-          <w:rFonts w:ascii="Times New Roman" w:eastAsia="Times New Roman" w:hAnsi="Times New Roman" w:cs="Times New Roman"/>
-          <w:sz w:val="27"/>
-          <w:szCs w:val="27"/>
-        </w:rPr>
-        <w:t xml:space="preserve"> is released as a commercial app.)</w:t>
+        <w:t>UnQuote</w:t>
+      </w:r>
+      <w:proofErr w:type="spellEnd"/>
+      <w:r>
+        <w:rPr>
+          <w:rFonts w:ascii="Times New Roman" w:eastAsia="Times New Roman" w:hAnsi="Times New Roman" w:cs="Times New Roman"/>
+          <w:sz w:val="27"/>
+          <w:szCs w:val="27"/>
+        </w:rPr>
+        <w:t xml:space="preserve"> is </w:t>
+      </w:r>
+      <w:r>
+        <w:rPr>
+          <w:rFonts w:ascii="Times New Roman" w:eastAsia="Times New Roman" w:hAnsi="Times New Roman" w:cs="Times New Roman"/>
+          <w:sz w:val="27"/>
+          <w:szCs w:val="27"/>
+        </w:rPr>
+        <w:t xml:space="preserve">ever </w:t>
+      </w:r>
+      <w:r>
+        <w:rPr>
+          <w:rFonts w:ascii="Times New Roman" w:eastAsia="Times New Roman" w:hAnsi="Times New Roman" w:cs="Times New Roman"/>
+          <w:sz w:val="27"/>
+          <w:szCs w:val="27"/>
+        </w:rPr>
+        <w:t>released as a commercial app.)</w:t>
       </w:r>
     </w:p>
     <w:p>
@@ -1134,7 +1400,39 @@
           <w:sz w:val="27"/>
           <w:szCs w:val="27"/>
         </w:rPr>
-        <w:t xml:space="preserve"> They will be sent to the user’s Downloads folder.</w:t>
+        <w:t xml:space="preserve"> </w:t>
+      </w:r>
+      <w:r>
+        <w:rPr>
+          <w:rFonts w:ascii="Times New Roman" w:eastAsia="Times New Roman" w:hAnsi="Times New Roman" w:cs="Times New Roman"/>
+          <w:sz w:val="27"/>
+          <w:szCs w:val="27"/>
+        </w:rPr>
+        <w:t>For the MVP, t</w:t>
+      </w:r>
+      <w:r>
+        <w:rPr>
+          <w:rFonts w:ascii="Times New Roman" w:eastAsia="Times New Roman" w:hAnsi="Times New Roman" w:cs="Times New Roman"/>
+          <w:sz w:val="27"/>
+          <w:szCs w:val="27"/>
+        </w:rPr>
+        <w:t>hey will</w:t>
+      </w:r>
+      <w:r>
+        <w:rPr>
+          <w:rFonts w:ascii="Times New Roman" w:eastAsia="Times New Roman" w:hAnsi="Times New Roman" w:cs="Times New Roman"/>
+          <w:sz w:val="27"/>
+          <w:szCs w:val="27"/>
+        </w:rPr>
+        <w:t xml:space="preserve"> just </w:t>
+      </w:r>
+      <w:r>
+        <w:rPr>
+          <w:rFonts w:ascii="Times New Roman" w:eastAsia="Times New Roman" w:hAnsi="Times New Roman" w:cs="Times New Roman"/>
+          <w:sz w:val="27"/>
+          <w:szCs w:val="27"/>
+        </w:rPr>
+        <w:t>be sent to the user’s Downloads folder.</w:t>
       </w:r>
     </w:p>
     <w:p>
@@ -1156,7 +1454,25 @@
           <w:sz w:val="27"/>
           <w:szCs w:val="27"/>
         </w:rPr>
-        <w:t>User-selectable fonts (the default Impact font will be supported).</w:t>
+        <w:t>User-selectable fonts (the default Impact font will be supported</w:t>
+      </w:r>
+      <w:r>
+        <w:rPr>
+          <w:rFonts w:ascii="Times New Roman" w:eastAsia="Times New Roman" w:hAnsi="Times New Roman" w:cs="Times New Roman"/>
+          <w:sz w:val="27"/>
+          <w:szCs w:val="27"/>
+        </w:rPr>
+        <w:t xml:space="preserve"> first</w:t>
+      </w:r>
+      <w:bookmarkStart w:id="1" w:name="_GoBack"/>
+      <w:bookmarkEnd w:id="1"/>
+      <w:r>
+        <w:rPr>
+          <w:rFonts w:ascii="Times New Roman" w:eastAsia="Times New Roman" w:hAnsi="Times New Roman" w:cs="Times New Roman"/>
+          <w:sz w:val="27"/>
+          <w:szCs w:val="27"/>
+        </w:rPr>
+        <w:t>).</w:t>
       </w:r>
     </w:p>
     <w:p>
@@ -1202,6 +1518,7 @@
           <w:szCs w:val="48"/>
         </w:rPr>
       </w:pPr>
+      <w:proofErr w:type="spellStart"/>
       <w:r>
         <w:rPr>
           <w:rFonts w:ascii="Times New Roman" w:eastAsia="Times New Roman" w:hAnsi="Times New Roman" w:cs="Times New Roman"/>
@@ -1213,8 +1530,9 @@
           <w:sz w:val="48"/>
           <w:szCs w:val="48"/>
         </w:rPr>
-        <w:t>Meme It!</w:t>
-      </w:r>
+        <w:t>UnQuote</w:t>
+      </w:r>
+      <w:proofErr w:type="spellEnd"/>
       <w:r>
         <w:rPr>
           <w:rFonts w:ascii="Times New Roman" w:eastAsia="Times New Roman" w:hAnsi="Times New Roman" w:cs="Times New Roman"/>
@@ -1245,7 +1563,6 @@
           <w:sz w:val="27"/>
           <w:szCs w:val="27"/>
         </w:rPr>
-        <w:lastRenderedPageBreak/>
         <w:drawing>
           <wp:anchor distT="0" distB="0" distL="114300" distR="114300" simplePos="0" relativeHeight="251658240" behindDoc="1" locked="0" layoutInCell="1" allowOverlap="1" wp14:anchorId="1F535DD8" wp14:editId="1BB8E54C">
             <wp:simplePos x="0" y="0"/>
@@ -1270,7 +1587,7 @@
                     <pic:cNvPicPr/>
                   </pic:nvPicPr>
                   <pic:blipFill>
-                    <a:blip r:embed="rId7">
+                    <a:blip r:embed="rId8">
                       <a:extLst>
                         <a:ext uri="{28A0092B-C50C-407E-A947-70E740481C1C}">
                           <a14:useLocalDpi xmlns:a14="http://schemas.microsoft.com/office/drawing/2010/main" val="0"/>
@@ -1305,6 +1622,7 @@
         </w:rPr>
         <w:t>We’ll have time later to go into mind-numbing detail, but for now, let’s look at a quick flowchart of the service so you get the big picture. This flowchart is not complete, but it does give you the right idea for the “storyboard” of using </w:t>
       </w:r>
+      <w:proofErr w:type="spellStart"/>
       <w:r>
         <w:rPr>
           <w:rFonts w:ascii="Times New Roman" w:eastAsia="Times New Roman" w:hAnsi="Times New Roman" w:cs="Times New Roman"/>
@@ -1315,8 +1633,9 @@
           <w:sz w:val="27"/>
           <w:szCs w:val="27"/>
         </w:rPr>
-        <w:t>Meme It!</w:t>
-      </w:r>
+        <w:t>UnQuote</w:t>
+      </w:r>
+      <w:proofErr w:type="spellEnd"/>
       <w:r>
         <w:rPr>
           <w:rFonts w:ascii="Times New Roman" w:eastAsia="Times New Roman" w:hAnsi="Times New Roman" w:cs="Times New Roman"/>
@@ -1374,6 +1693,7 @@
           <w:szCs w:val="27"/>
         </w:rPr>
       </w:pPr>
+      <w:proofErr w:type="spellStart"/>
       <w:r>
         <w:rPr>
           <w:rFonts w:ascii="Times New Roman" w:eastAsia="Times New Roman" w:hAnsi="Times New Roman" w:cs="Times New Roman"/>
@@ -1384,8 +1704,9 @@
           <w:sz w:val="27"/>
           <w:szCs w:val="27"/>
         </w:rPr>
-        <w:t>Meme It!</w:t>
-      </w:r>
+        <w:t>UnQuote</w:t>
+      </w:r>
+      <w:proofErr w:type="spellEnd"/>
       <w:r>
         <w:rPr>
           <w:rFonts w:ascii="Times New Roman" w:eastAsia="Times New Roman" w:hAnsi="Times New Roman" w:cs="Times New Roman"/>
@@ -1554,8 +1875,6 @@
         </w:rPr>
         <w:t>t</w:t>
       </w:r>
-      <w:bookmarkStart w:id="1" w:name="_GoBack"/>
-      <w:bookmarkEnd w:id="1"/>
       <w:r>
         <w:rPr>
           <w:rFonts w:ascii="Times New Roman" w:eastAsia="Times New Roman" w:hAnsi="Times New Roman" w:cs="Times New Roman"/>
@@ -1619,6 +1938,7 @@
           <w:sz w:val="27"/>
           <w:szCs w:val="27"/>
         </w:rPr>
+        <w:lastRenderedPageBreak/>
         <w:t>The home page is where the menu bar at the top lives. One of the other three screens will always be open on top of that, doing its thing below the menu bar. No need for most mortals to even think there is a home page in this app.</w:t>
       </w:r>
     </w:p>
@@ -1653,7 +1973,27 @@
         <w:annotationRef/>
       </w:r>
       <w:r>
-        <w:t>(working title)</w:t>
+        <w:t>(</w:t>
+      </w:r>
+      <w:r>
+        <w:t xml:space="preserve">New </w:t>
+      </w:r>
+      <w:r>
+        <w:t>working title</w:t>
+      </w:r>
+      <w:r>
+        <w:t>. Previously: “</w:t>
+      </w:r>
+      <w:proofErr w:type="spellStart"/>
+      <w:r>
+        <w:t>UnQuote</w:t>
+      </w:r>
+      <w:proofErr w:type="spellEnd"/>
+      <w:r>
+        <w:t>”</w:t>
+      </w:r>
+      <w:r>
+        <w:t>)</w:t>
       </w:r>
     </w:p>
   </w:comment>

</xml_diff>

<commit_message>
Updated the functional specifications document with a flowchart and mocked-up screen shots.
</commit_message>
<xml_diff>
--- a/Functional_Specifications.docx
+++ b/Functional_Specifications.docx
@@ -88,7 +88,25 @@
           <w:szCs w:val="27"/>
         </w:rPr>
         <w:br/>
-        <w:t>Last Updated: December, 24, 2017</w:t>
+        <w:t>Last Updated: December, 2</w:t>
+      </w:r>
+      <w:r>
+        <w:rPr>
+          <w:rFonts w:ascii="Times New Roman" w:eastAsia="Times New Roman" w:hAnsi="Times New Roman" w:cs="Times New Roman"/>
+          <w:color w:val="000000" w:themeColor="text1"/>
+          <w:sz w:val="27"/>
+          <w:szCs w:val="27"/>
+        </w:rPr>
+        <w:t>6</w:t>
+      </w:r>
+      <w:r>
+        <w:rPr>
+          <w:rFonts w:ascii="Times New Roman" w:eastAsia="Times New Roman" w:hAnsi="Times New Roman" w:cs="Times New Roman"/>
+          <w:color w:val="000000" w:themeColor="text1"/>
+          <w:sz w:val="27"/>
+          <w:szCs w:val="27"/>
+        </w:rPr>
+        <w:t>, 2017</w:t>
       </w:r>
     </w:p>
     <w:p>
@@ -1464,8 +1482,6 @@
         </w:rPr>
         <w:t xml:space="preserve"> first</w:t>
       </w:r>
-      <w:bookmarkStart w:id="1" w:name="_GoBack"/>
-      <w:bookmarkEnd w:id="1"/>
       <w:r>
         <w:rPr>
           <w:rFonts w:ascii="Times New Roman" w:eastAsia="Times New Roman" w:hAnsi="Times New Roman" w:cs="Times New Roman"/>
@@ -1550,32 +1566,36 @@
         <w:spacing w:before="100" w:beforeAutospacing="1" w:after="100" w:afterAutospacing="1" w:line="240" w:lineRule="auto"/>
         <w:rPr>
           <w:rFonts w:ascii="Times New Roman" w:eastAsia="Times New Roman" w:hAnsi="Times New Roman" w:cs="Times New Roman"/>
-          <w:color w:val="FF0000"/>
-          <w:sz w:val="27"/>
-          <w:szCs w:val="27"/>
-        </w:rPr>
-      </w:pPr>
-      <w:r>
-        <w:rPr>
-          <w:rFonts w:ascii="Times New Roman" w:eastAsia="Times New Roman" w:hAnsi="Times New Roman" w:cs="Times New Roman"/>
           <w:noProof/>
           <w:color w:val="000000" w:themeColor="text1"/>
           <w:sz w:val="27"/>
           <w:szCs w:val="27"/>
         </w:rPr>
+      </w:pPr>
+      <w:r>
+        <w:rPr>
+          <w:rFonts w:ascii="Times New Roman" w:eastAsia="Times New Roman" w:hAnsi="Times New Roman" w:cs="Times New Roman"/>
+          <w:b/>
+          <w:bCs/>
+          <w:noProof/>
+          <w:color w:val="000000" w:themeColor="text1"/>
+          <w:kern w:val="36"/>
+          <w:sz w:val="48"/>
+          <w:szCs w:val="48"/>
+        </w:rPr>
         <w:drawing>
-          <wp:anchor distT="0" distB="0" distL="114300" distR="114300" simplePos="0" relativeHeight="251658240" behindDoc="1" locked="0" layoutInCell="1" allowOverlap="1" wp14:anchorId="1F535DD8" wp14:editId="1BB8E54C">
+          <wp:anchor distT="0" distB="0" distL="114300" distR="114300" simplePos="0" relativeHeight="251663360" behindDoc="0" locked="0" layoutInCell="1" allowOverlap="1" wp14:anchorId="202DDE6B" wp14:editId="7D4B26A9">
             <wp:simplePos x="0" y="0"/>
             <wp:positionH relativeFrom="margin">
-              <wp:align>left</wp:align>
+              <wp:align>right</wp:align>
             </wp:positionH>
             <wp:positionV relativeFrom="paragraph">
-              <wp:posOffset>1000125</wp:posOffset>
+              <wp:posOffset>745490</wp:posOffset>
             </wp:positionV>
-            <wp:extent cx="3248025" cy="1962150"/>
-            <wp:effectExtent l="0" t="0" r="9525" b="0"/>
+            <wp:extent cx="5943600" cy="1758315"/>
+            <wp:effectExtent l="0" t="0" r="0" b="0"/>
             <wp:wrapTopAndBottom/>
-            <wp:docPr id="2" name="Picture 2"/>
+            <wp:docPr id="7" name="Picture 7"/>
             <wp:cNvGraphicFramePr>
               <a:graphicFrameLocks xmlns:a="http://schemas.openxmlformats.org/drawingml/2006/main" noChangeAspect="1"/>
             </wp:cNvGraphicFramePr>
@@ -1583,7 +1603,7 @@
               <a:graphicData uri="http://schemas.openxmlformats.org/drawingml/2006/picture">
                 <pic:pic xmlns:pic="http://schemas.openxmlformats.org/drawingml/2006/picture">
                   <pic:nvPicPr>
-                    <pic:cNvPr id="2" name="flowchart placeholder.jpg"/>
+                    <pic:cNvPr id="7" name="Flow.bmp"/>
                     <pic:cNvPicPr/>
                   </pic:nvPicPr>
                   <pic:blipFill>
@@ -1601,7 +1621,7 @@
                   <pic:spPr>
                     <a:xfrm>
                       <a:off x="0" y="0"/>
-                      <a:ext cx="3248025" cy="1962150"/>
+                      <a:ext cx="5943600" cy="1758315"/>
                     </a:xfrm>
                     <a:prstGeom prst="rect">
                       <a:avLst/>
@@ -1659,6 +1679,118 @@
     <w:p>
       <w:pPr>
         <w:spacing w:before="100" w:beforeAutospacing="1" w:after="100" w:afterAutospacing="1" w:line="240" w:lineRule="auto"/>
+        <w:rPr>
+          <w:rFonts w:ascii="Times New Roman" w:eastAsia="Times New Roman" w:hAnsi="Times New Roman" w:cs="Times New Roman"/>
+          <w:noProof/>
+          <w:color w:val="000000" w:themeColor="text1"/>
+          <w:sz w:val="27"/>
+          <w:szCs w:val="27"/>
+        </w:rPr>
+      </w:pPr>
+      <w:bookmarkStart w:id="1" w:name="_GoBack"/>
+      <w:bookmarkEnd w:id="1"/>
+      <w:r>
+        <w:rPr>
+          <w:rFonts w:ascii="Times New Roman" w:eastAsia="Times New Roman" w:hAnsi="Times New Roman" w:cs="Times New Roman"/>
+          <w:noProof/>
+          <w:color w:val="000000" w:themeColor="text1"/>
+          <w:sz w:val="27"/>
+          <w:szCs w:val="27"/>
+        </w:rPr>
+        <w:t xml:space="preserve">From </w:t>
+      </w:r>
+      <w:r>
+        <w:rPr>
+          <w:rFonts w:ascii="Times New Roman" w:eastAsia="Times New Roman" w:hAnsi="Times New Roman" w:cs="Times New Roman"/>
+          <w:noProof/>
+          <w:color w:val="000000" w:themeColor="text1"/>
+          <w:sz w:val="27"/>
+          <w:szCs w:val="27"/>
+        </w:rPr>
+        <w:t>the splash screen</w:t>
+      </w:r>
+      <w:r>
+        <w:rPr>
+          <w:rFonts w:ascii="Times New Roman" w:eastAsia="Times New Roman" w:hAnsi="Times New Roman" w:cs="Times New Roman"/>
+          <w:noProof/>
+          <w:color w:val="000000" w:themeColor="text1"/>
+          <w:sz w:val="27"/>
+          <w:szCs w:val="27"/>
+        </w:rPr>
+        <w:t>, you can go get some pictures for the picture database, or delete pictures from it. There’s a search field to select which kind of pictures to fetch from Unsplash.com. You can select any of the pictures to save in the database.</w:t>
+      </w:r>
+    </w:p>
+    <w:p>
+      <w:pPr>
+        <w:spacing w:before="100" w:beforeAutospacing="1" w:after="100" w:afterAutospacing="1" w:line="240" w:lineRule="auto"/>
+        <w:rPr>
+          <w:rFonts w:ascii="Times New Roman" w:eastAsia="Times New Roman" w:hAnsi="Times New Roman" w:cs="Times New Roman"/>
+          <w:noProof/>
+          <w:color w:val="000000" w:themeColor="text1"/>
+          <w:sz w:val="27"/>
+          <w:szCs w:val="27"/>
+        </w:rPr>
+      </w:pPr>
+      <w:r>
+        <w:rPr>
+          <w:rFonts w:ascii="Times New Roman" w:eastAsia="Times New Roman" w:hAnsi="Times New Roman" w:cs="Times New Roman"/>
+          <w:noProof/>
+          <w:color w:val="000000" w:themeColor="text1"/>
+          <w:sz w:val="27"/>
+          <w:szCs w:val="27"/>
+        </w:rPr>
+        <w:t>You can also go to the quotes screen from the splash screen. There you can peruse the quotes, ad</w:t>
+      </w:r>
+      <w:r>
+        <w:rPr>
+          <w:rFonts w:ascii="Times New Roman" w:eastAsia="Times New Roman" w:hAnsi="Times New Roman" w:cs="Times New Roman"/>
+          <w:noProof/>
+          <w:color w:val="000000" w:themeColor="text1"/>
+          <w:sz w:val="27"/>
+          <w:szCs w:val="27"/>
+        </w:rPr>
+        <w:t>d new ones, delete old ones, and/or edit defective ones. You can navigate back and forth from the pictures to the quotes as you wish.</w:t>
+      </w:r>
+    </w:p>
+    <w:p>
+      <w:pPr>
+        <w:spacing w:before="100" w:beforeAutospacing="1" w:after="100" w:afterAutospacing="1" w:line="240" w:lineRule="auto"/>
+        <w:rPr>
+          <w:rFonts w:ascii="Times New Roman" w:eastAsia="Times New Roman" w:hAnsi="Times New Roman" w:cs="Times New Roman"/>
+          <w:b/>
+          <w:bCs/>
+          <w:color w:val="000000" w:themeColor="text1"/>
+          <w:kern w:val="36"/>
+          <w:sz w:val="48"/>
+          <w:szCs w:val="48"/>
+        </w:rPr>
+      </w:pPr>
+      <w:r>
+        <w:rPr>
+          <w:rFonts w:ascii="Times New Roman" w:eastAsia="Times New Roman" w:hAnsi="Times New Roman" w:cs="Times New Roman"/>
+          <w:noProof/>
+          <w:color w:val="000000" w:themeColor="text1"/>
+          <w:sz w:val="27"/>
+          <w:szCs w:val="27"/>
+        </w:rPr>
+        <w:t>To go on to editing the meme, select both a picture and a quote to use in the meme. The button is the same on both screens: “Use this one”. In the meme screen, you put the words on the picture to make the meme. You can split the quote into two parts, or leave it all in part one. The author’s name is placed in a separate field automatically. Use the controls to move and resize the quote parts, and click Download Meme when you’re done!</w:t>
+      </w:r>
+      <w:r>
+        <w:rPr>
+          <w:rFonts w:ascii="Times New Roman" w:eastAsia="Times New Roman" w:hAnsi="Times New Roman" w:cs="Times New Roman"/>
+          <w:b/>
+          <w:bCs/>
+          <w:color w:val="000000" w:themeColor="text1"/>
+          <w:kern w:val="36"/>
+          <w:sz w:val="48"/>
+          <w:szCs w:val="48"/>
+        </w:rPr>
+        <w:br w:type="page"/>
+      </w:r>
+    </w:p>
+    <w:p>
+      <w:pPr>
+        <w:spacing w:before="100" w:beforeAutospacing="1" w:after="100" w:afterAutospacing="1" w:line="240" w:lineRule="auto"/>
         <w:outlineLvl w:val="0"/>
         <w:rPr>
           <w:rFonts w:ascii="Times New Roman" w:eastAsia="Times New Roman" w:hAnsi="Times New Roman" w:cs="Times New Roman"/>
@@ -1680,6 +1812,7 @@
           <w:sz w:val="48"/>
           <w:szCs w:val="48"/>
         </w:rPr>
+        <w:lastRenderedPageBreak/>
         <w:t>Screen Specification</w:t>
       </w:r>
     </w:p>
@@ -1688,7 +1821,7 @@
         <w:spacing w:before="100" w:beforeAutospacing="1" w:after="100" w:afterAutospacing="1" w:line="240" w:lineRule="auto"/>
         <w:rPr>
           <w:rFonts w:ascii="Times New Roman" w:eastAsia="Times New Roman" w:hAnsi="Times New Roman" w:cs="Times New Roman"/>
-          <w:color w:val="FF0000"/>
+          <w:color w:val="000000" w:themeColor="text1"/>
           <w:sz w:val="27"/>
           <w:szCs w:val="27"/>
         </w:rPr>
@@ -1745,7 +1878,7 @@
           <w:sz w:val="27"/>
           <w:szCs w:val="27"/>
         </w:rPr>
-        <w:t>three</w:t>
+        <w:t>four</w:t>
       </w:r>
       <w:r>
         <w:rPr>
@@ -1801,6 +1934,178 @@
         </w:rPr>
         <w:t>There will be a simple menu bar at the top allowing access to the picture selector, the quote selector/editor, and the most important screen, the actual meme editor. The screens will be made in HTML, with lots of CSS, especially in the meme editor. That will let Alison and George move the words around on the image like magic.</w:t>
       </w:r>
+    </w:p>
+    <w:p>
+      <w:pPr>
+        <w:spacing w:before="100" w:beforeAutospacing="1" w:after="100" w:afterAutospacing="1" w:line="240" w:lineRule="auto"/>
+        <w:rPr>
+          <w:rFonts w:ascii="Times New Roman" w:eastAsia="Times New Roman" w:hAnsi="Times New Roman" w:cs="Times New Roman"/>
+          <w:color w:val="000000" w:themeColor="text1"/>
+          <w:sz w:val="27"/>
+          <w:szCs w:val="27"/>
+        </w:rPr>
+      </w:pPr>
+      <w:r>
+        <w:rPr>
+          <w:rFonts w:ascii="Times New Roman" w:eastAsia="Times New Roman" w:hAnsi="Times New Roman" w:cs="Times New Roman"/>
+          <w:noProof/>
+          <w:color w:val="000000" w:themeColor="text1"/>
+          <w:sz w:val="27"/>
+          <w:szCs w:val="27"/>
+        </w:rPr>
+        <w:drawing>
+          <wp:anchor distT="0" distB="0" distL="114300" distR="114300" simplePos="0" relativeHeight="251662336" behindDoc="1" locked="0" layoutInCell="1" allowOverlap="1" wp14:anchorId="039F0E8F" wp14:editId="101F97D8">
+            <wp:simplePos x="0" y="0"/>
+            <wp:positionH relativeFrom="margin">
+              <wp:align>right</wp:align>
+            </wp:positionH>
+            <wp:positionV relativeFrom="paragraph">
+              <wp:posOffset>2589530</wp:posOffset>
+            </wp:positionV>
+            <wp:extent cx="5816600" cy="2383155"/>
+            <wp:effectExtent l="0" t="0" r="0" b="0"/>
+            <wp:wrapTopAndBottom/>
+            <wp:docPr id="6" name="Picture 6"/>
+            <wp:cNvGraphicFramePr>
+              <a:graphicFrameLocks xmlns:a="http://schemas.openxmlformats.org/drawingml/2006/main" noChangeAspect="1"/>
+            </wp:cNvGraphicFramePr>
+            <a:graphic xmlns:a="http://schemas.openxmlformats.org/drawingml/2006/main">
+              <a:graphicData uri="http://schemas.openxmlformats.org/drawingml/2006/picture">
+                <pic:pic xmlns:pic="http://schemas.openxmlformats.org/drawingml/2006/picture">
+                  <pic:nvPicPr>
+                    <pic:cNvPr id="2" name="flowchart placeholder.jpg"/>
+                    <pic:cNvPicPr/>
+                  </pic:nvPicPr>
+                  <pic:blipFill>
+                    <a:blip r:embed="rId9">
+                      <a:extLst>
+                        <a:ext uri="{28A0092B-C50C-407E-A947-70E740481C1C}">
+                          <a14:useLocalDpi xmlns:a14="http://schemas.microsoft.com/office/drawing/2010/main" val="0"/>
+                        </a:ext>
+                      </a:extLst>
+                    </a:blip>
+                    <a:stretch>
+                      <a:fillRect/>
+                    </a:stretch>
+                  </pic:blipFill>
+                  <pic:spPr>
+                    <a:xfrm>
+                      <a:off x="0" y="0"/>
+                      <a:ext cx="5816600" cy="2383155"/>
+                    </a:xfrm>
+                    <a:prstGeom prst="rect">
+                      <a:avLst/>
+                    </a:prstGeom>
+                  </pic:spPr>
+                </pic:pic>
+              </a:graphicData>
+            </a:graphic>
+            <wp14:sizeRelH relativeFrom="margin">
+              <wp14:pctWidth>0</wp14:pctWidth>
+            </wp14:sizeRelH>
+            <wp14:sizeRelV relativeFrom="margin">
+              <wp14:pctHeight>0</wp14:pctHeight>
+            </wp14:sizeRelV>
+          </wp:anchor>
+        </w:drawing>
+      </w:r>
+      <w:r>
+        <w:rPr>
+          <w:rFonts w:ascii="Times New Roman" w:eastAsia="Times New Roman" w:hAnsi="Times New Roman" w:cs="Times New Roman"/>
+          <w:noProof/>
+          <w:color w:val="000000" w:themeColor="text1"/>
+          <w:sz w:val="27"/>
+          <w:szCs w:val="27"/>
+        </w:rPr>
+        <w:drawing>
+          <wp:anchor distT="0" distB="0" distL="114300" distR="114300" simplePos="0" relativeHeight="251658240" behindDoc="1" locked="0" layoutInCell="1" allowOverlap="1" wp14:anchorId="1F535DD8" wp14:editId="27F40322">
+            <wp:simplePos x="0" y="0"/>
+            <wp:positionH relativeFrom="margin">
+              <wp:posOffset>115570</wp:posOffset>
+            </wp:positionH>
+            <wp:positionV relativeFrom="paragraph">
+              <wp:posOffset>13970</wp:posOffset>
+            </wp:positionV>
+            <wp:extent cx="5816600" cy="2383155"/>
+            <wp:effectExtent l="0" t="0" r="0" b="0"/>
+            <wp:wrapTopAndBottom/>
+            <wp:docPr id="2" name="Picture 2"/>
+            <wp:cNvGraphicFramePr>
+              <a:graphicFrameLocks xmlns:a="http://schemas.openxmlformats.org/drawingml/2006/main" noChangeAspect="1"/>
+            </wp:cNvGraphicFramePr>
+            <a:graphic xmlns:a="http://schemas.openxmlformats.org/drawingml/2006/main">
+              <a:graphicData uri="http://schemas.openxmlformats.org/drawingml/2006/picture">
+                <pic:pic xmlns:pic="http://schemas.openxmlformats.org/drawingml/2006/picture">
+                  <pic:nvPicPr>
+                    <pic:cNvPr id="2" name="flowchart placeholder.jpg"/>
+                    <pic:cNvPicPr/>
+                  </pic:nvPicPr>
+                  <pic:blipFill>
+                    <a:blip r:embed="rId10">
+                      <a:extLst>
+                        <a:ext uri="{28A0092B-C50C-407E-A947-70E740481C1C}">
+                          <a14:useLocalDpi xmlns:a14="http://schemas.microsoft.com/office/drawing/2010/main" val="0"/>
+                        </a:ext>
+                      </a:extLst>
+                    </a:blip>
+                    <a:stretch>
+                      <a:fillRect/>
+                    </a:stretch>
+                  </pic:blipFill>
+                  <pic:spPr>
+                    <a:xfrm>
+                      <a:off x="0" y="0"/>
+                      <a:ext cx="5816600" cy="2383155"/>
+                    </a:xfrm>
+                    <a:prstGeom prst="rect">
+                      <a:avLst/>
+                    </a:prstGeom>
+                  </pic:spPr>
+                </pic:pic>
+              </a:graphicData>
+            </a:graphic>
+            <wp14:sizeRelH relativeFrom="margin">
+              <wp14:pctWidth>0</wp14:pctWidth>
+            </wp14:sizeRelH>
+            <wp14:sizeRelV relativeFrom="margin">
+              <wp14:pctHeight>0</wp14:pctHeight>
+            </wp14:sizeRelV>
+          </wp:anchor>
+        </w:drawing>
+      </w:r>
+    </w:p>
+    <w:p>
+      <w:pPr>
+        <w:spacing w:before="100" w:beforeAutospacing="1" w:after="100" w:afterAutospacing="1" w:line="240" w:lineRule="auto"/>
+        <w:rPr>
+          <w:rFonts w:ascii="Times New Roman" w:eastAsia="Times New Roman" w:hAnsi="Times New Roman" w:cs="Times New Roman"/>
+          <w:color w:val="000000" w:themeColor="text1"/>
+          <w:sz w:val="27"/>
+          <w:szCs w:val="27"/>
+        </w:rPr>
+      </w:pPr>
+    </w:p>
+    <w:p>
+      <w:pPr>
+        <w:spacing w:before="100" w:beforeAutospacing="1" w:after="100" w:afterAutospacing="1" w:line="240" w:lineRule="auto"/>
+        <w:rPr>
+          <w:rFonts w:ascii="Times New Roman" w:eastAsia="Times New Roman" w:hAnsi="Times New Roman" w:cs="Times New Roman"/>
+          <w:color w:val="000000" w:themeColor="text1"/>
+          <w:sz w:val="27"/>
+          <w:szCs w:val="27"/>
+        </w:rPr>
+      </w:pPr>
+    </w:p>
+    <w:p>
+      <w:pPr>
+        <w:spacing w:before="100" w:beforeAutospacing="1" w:after="100" w:afterAutospacing="1" w:line="240" w:lineRule="auto"/>
+        <w:rPr>
+          <w:rFonts w:ascii="Times New Roman" w:eastAsia="Times New Roman" w:hAnsi="Times New Roman" w:cs="Times New Roman"/>
+          <w:color w:val="FF0000"/>
+          <w:sz w:val="27"/>
+          <w:szCs w:val="27"/>
+        </w:rPr>
+      </w:pPr>
     </w:p>
     <w:p>
       <w:pPr>
@@ -1826,6 +2131,7 @@
           <w:sz w:val="48"/>
           <w:szCs w:val="48"/>
         </w:rPr>
+        <w:lastRenderedPageBreak/>
         <w:t>Splash Screen</w:t>
       </w:r>
     </w:p>
@@ -1846,53 +2152,253 @@
           <w:sz w:val="27"/>
           <w:szCs w:val="27"/>
         </w:rPr>
-        <w:t>A</w:t>
-      </w:r>
-      <w:r>
-        <w:rPr>
-          <w:rFonts w:ascii="Times New Roman" w:eastAsia="Times New Roman" w:hAnsi="Times New Roman" w:cs="Times New Roman"/>
-          <w:color w:val="000000" w:themeColor="text1"/>
-          <w:sz w:val="27"/>
-          <w:szCs w:val="27"/>
-        </w:rPr>
-        <w:t xml:space="preserve">nyone </w:t>
-      </w:r>
-      <w:r>
-        <w:rPr>
-          <w:rFonts w:ascii="Times New Roman" w:eastAsia="Times New Roman" w:hAnsi="Times New Roman" w:cs="Times New Roman"/>
-          <w:color w:val="000000" w:themeColor="text1"/>
-          <w:sz w:val="27"/>
-          <w:szCs w:val="27"/>
-        </w:rPr>
-        <w:t>a</w:t>
-      </w:r>
-      <w:r>
-        <w:rPr>
-          <w:rFonts w:ascii="Times New Roman" w:eastAsia="Times New Roman" w:hAnsi="Times New Roman" w:cs="Times New Roman"/>
-          <w:color w:val="000000" w:themeColor="text1"/>
-          <w:sz w:val="27"/>
-          <w:szCs w:val="27"/>
-        </w:rPr>
-        <w:t>t</w:t>
-      </w:r>
-      <w:r>
-        <w:rPr>
-          <w:rFonts w:ascii="Times New Roman" w:eastAsia="Times New Roman" w:hAnsi="Times New Roman" w:cs="Times New Roman"/>
-          <w:color w:val="000000" w:themeColor="text1"/>
-          <w:sz w:val="27"/>
-          <w:szCs w:val="27"/>
-        </w:rPr>
-        <w:t>tempt</w:t>
-      </w:r>
-      <w:r>
-        <w:rPr>
-          <w:rFonts w:ascii="Times New Roman" w:eastAsia="Times New Roman" w:hAnsi="Times New Roman" w:cs="Times New Roman"/>
-          <w:color w:val="000000" w:themeColor="text1"/>
-          <w:sz w:val="27"/>
-          <w:szCs w:val="27"/>
-        </w:rPr>
-        <w:t>ing to get a splash screen into this app will be shot on sight.</w:t>
-      </w:r>
+        <w:t xml:space="preserve">The </w:t>
+      </w:r>
+      <w:r>
+        <w:rPr>
+          <w:rFonts w:ascii="Times New Roman" w:eastAsia="Times New Roman" w:hAnsi="Times New Roman" w:cs="Times New Roman"/>
+          <w:color w:val="000000" w:themeColor="text1"/>
+          <w:sz w:val="27"/>
+          <w:szCs w:val="27"/>
+        </w:rPr>
+        <w:t xml:space="preserve">splash screen </w:t>
+      </w:r>
+      <w:r>
+        <w:rPr>
+          <w:rFonts w:ascii="Times New Roman" w:eastAsia="Times New Roman" w:hAnsi="Times New Roman" w:cs="Times New Roman"/>
+          <w:color w:val="000000" w:themeColor="text1"/>
+          <w:sz w:val="27"/>
+          <w:szCs w:val="27"/>
+        </w:rPr>
+        <w:t xml:space="preserve">will be simply the menu bar at the top, the logo filling the available space below the menu on top of an </w:t>
+      </w:r>
+      <w:proofErr w:type="spellStart"/>
+      <w:r>
+        <w:rPr>
+          <w:rFonts w:ascii="Times New Roman" w:eastAsia="Times New Roman" w:hAnsi="Times New Roman" w:cs="Times New Roman"/>
+          <w:color w:val="000000" w:themeColor="text1"/>
+          <w:sz w:val="27"/>
+          <w:szCs w:val="27"/>
+        </w:rPr>
+        <w:t>Unsplash</w:t>
+      </w:r>
+      <w:proofErr w:type="spellEnd"/>
+      <w:r>
+        <w:rPr>
+          <w:rFonts w:ascii="Times New Roman" w:eastAsia="Times New Roman" w:hAnsi="Times New Roman" w:cs="Times New Roman"/>
+          <w:color w:val="000000" w:themeColor="text1"/>
+          <w:sz w:val="27"/>
+          <w:szCs w:val="27"/>
+        </w:rPr>
+        <w:t xml:space="preserve"> image</w:t>
+      </w:r>
+      <w:r>
+        <w:rPr>
+          <w:rFonts w:ascii="Times New Roman" w:eastAsia="Times New Roman" w:hAnsi="Times New Roman" w:cs="Times New Roman"/>
+          <w:color w:val="000000" w:themeColor="text1"/>
+          <w:sz w:val="27"/>
+          <w:szCs w:val="27"/>
+        </w:rPr>
+        <w:t xml:space="preserve">, with a brief statement of what </w:t>
+      </w:r>
+      <w:proofErr w:type="spellStart"/>
+      <w:r>
+        <w:rPr>
+          <w:rFonts w:ascii="Times New Roman" w:eastAsia="Times New Roman" w:hAnsi="Times New Roman" w:cs="Times New Roman"/>
+          <w:b/>
+          <w:bCs/>
+          <w:i/>
+          <w:color w:val="7030A0"/>
+          <w:sz w:val="27"/>
+          <w:szCs w:val="27"/>
+        </w:rPr>
+        <w:t>UnQuote</w:t>
+      </w:r>
+      <w:proofErr w:type="spellEnd"/>
+      <w:r>
+        <w:rPr>
+          <w:rFonts w:ascii="Times New Roman" w:eastAsia="Times New Roman" w:hAnsi="Times New Roman" w:cs="Times New Roman"/>
+          <w:b/>
+          <w:bCs/>
+          <w:i/>
+          <w:iCs/>
+          <w:color w:val="FF0000"/>
+          <w:sz w:val="27"/>
+          <w:szCs w:val="27"/>
+        </w:rPr>
+        <w:t> </w:t>
+      </w:r>
+      <w:r>
+        <w:rPr>
+          <w:rFonts w:ascii="Times New Roman" w:eastAsia="Times New Roman" w:hAnsi="Times New Roman" w:cs="Times New Roman"/>
+          <w:color w:val="000000" w:themeColor="text1"/>
+          <w:sz w:val="27"/>
+          <w:szCs w:val="27"/>
+        </w:rPr>
+        <w:t>does</w:t>
+      </w:r>
+      <w:r>
+        <w:rPr>
+          <w:rFonts w:ascii="Times New Roman" w:eastAsia="Times New Roman" w:hAnsi="Times New Roman" w:cs="Times New Roman"/>
+          <w:color w:val="000000" w:themeColor="text1"/>
+          <w:sz w:val="27"/>
+          <w:szCs w:val="27"/>
+        </w:rPr>
+        <w:t>.</w:t>
+      </w:r>
+      <w:r>
+        <w:rPr>
+          <w:rFonts w:ascii="Times New Roman" w:eastAsia="Times New Roman" w:hAnsi="Times New Roman" w:cs="Times New Roman"/>
+          <w:color w:val="000000" w:themeColor="text1"/>
+          <w:sz w:val="27"/>
+          <w:szCs w:val="27"/>
+        </w:rPr>
+        <w:t xml:space="preserve"> Like so:</w:t>
+      </w:r>
+    </w:p>
+    <w:p>
+      <w:pPr>
+        <w:spacing w:before="100" w:beforeAutospacing="1" w:after="100" w:afterAutospacing="1" w:line="240" w:lineRule="auto"/>
+        <w:rPr>
+          <w:rFonts w:ascii="Times New Roman" w:eastAsia="Times New Roman" w:hAnsi="Times New Roman" w:cs="Times New Roman"/>
+          <w:color w:val="000000" w:themeColor="text1"/>
+          <w:sz w:val="27"/>
+          <w:szCs w:val="27"/>
+        </w:rPr>
+      </w:pPr>
+      <w:r>
+        <w:rPr>
+          <w:rFonts w:ascii="Times New Roman" w:eastAsia="Times New Roman" w:hAnsi="Times New Roman" w:cs="Times New Roman"/>
+          <w:noProof/>
+          <w:color w:val="000000" w:themeColor="text1"/>
+          <w:sz w:val="27"/>
+          <w:szCs w:val="27"/>
+        </w:rPr>
+        <w:drawing>
+          <wp:anchor distT="0" distB="0" distL="114300" distR="114300" simplePos="0" relativeHeight="251659264" behindDoc="1" locked="0" layoutInCell="1" allowOverlap="1" wp14:anchorId="035ADD85" wp14:editId="338689E5">
+            <wp:simplePos x="0" y="0"/>
+            <wp:positionH relativeFrom="margin">
+              <wp:posOffset>2600325</wp:posOffset>
+            </wp:positionH>
+            <wp:positionV relativeFrom="paragraph">
+              <wp:posOffset>0</wp:posOffset>
+            </wp:positionV>
+            <wp:extent cx="3576955" cy="3190875"/>
+            <wp:effectExtent l="0" t="0" r="4445" b="9525"/>
+            <wp:wrapTopAndBottom/>
+            <wp:docPr id="4" name="Picture 4"/>
+            <wp:cNvGraphicFramePr>
+              <a:graphicFrameLocks xmlns:a="http://schemas.openxmlformats.org/drawingml/2006/main" noChangeAspect="1"/>
+            </wp:cNvGraphicFramePr>
+            <a:graphic xmlns:a="http://schemas.openxmlformats.org/drawingml/2006/main">
+              <a:graphicData uri="http://schemas.openxmlformats.org/drawingml/2006/picture">
+                <pic:pic xmlns:pic="http://schemas.openxmlformats.org/drawingml/2006/picture">
+                  <pic:nvPicPr>
+                    <pic:cNvPr id="4" name="UnQuote_splash_computer.jpg"/>
+                    <pic:cNvPicPr/>
+                  </pic:nvPicPr>
+                  <pic:blipFill>
+                    <a:blip r:embed="rId11">
+                      <a:extLst>
+                        <a:ext uri="{28A0092B-C50C-407E-A947-70E740481C1C}">
+                          <a14:useLocalDpi xmlns:a14="http://schemas.microsoft.com/office/drawing/2010/main" val="0"/>
+                        </a:ext>
+                      </a:extLst>
+                    </a:blip>
+                    <a:stretch>
+                      <a:fillRect/>
+                    </a:stretch>
+                  </pic:blipFill>
+                  <pic:spPr>
+                    <a:xfrm>
+                      <a:off x="0" y="0"/>
+                      <a:ext cx="3576955" cy="3190875"/>
+                    </a:xfrm>
+                    <a:prstGeom prst="rect">
+                      <a:avLst/>
+                    </a:prstGeom>
+                  </pic:spPr>
+                </pic:pic>
+              </a:graphicData>
+            </a:graphic>
+          </wp:anchor>
+        </w:drawing>
+      </w:r>
+      <w:r>
+        <w:rPr>
+          <w:rFonts w:ascii="Times New Roman" w:eastAsia="Times New Roman" w:hAnsi="Times New Roman" w:cs="Times New Roman"/>
+          <w:noProof/>
+          <w:color w:val="000000" w:themeColor="text1"/>
+          <w:sz w:val="27"/>
+          <w:szCs w:val="27"/>
+        </w:rPr>
+        <w:drawing>
+          <wp:anchor distT="0" distB="0" distL="114300" distR="114300" simplePos="0" relativeHeight="251660288" behindDoc="1" locked="0" layoutInCell="1" allowOverlap="1" wp14:anchorId="2B682A03" wp14:editId="35E737BE">
+            <wp:simplePos x="0" y="0"/>
+            <wp:positionH relativeFrom="margin">
+              <wp:align>left</wp:align>
+            </wp:positionH>
+            <wp:positionV relativeFrom="paragraph">
+              <wp:posOffset>0</wp:posOffset>
+            </wp:positionV>
+            <wp:extent cx="1803672" cy="3209925"/>
+            <wp:effectExtent l="0" t="0" r="6350" b="0"/>
+            <wp:wrapTopAndBottom/>
+            <wp:docPr id="5" name="Picture 5"/>
+            <wp:cNvGraphicFramePr>
+              <a:graphicFrameLocks xmlns:a="http://schemas.openxmlformats.org/drawingml/2006/main" noChangeAspect="1"/>
+            </wp:cNvGraphicFramePr>
+            <a:graphic xmlns:a="http://schemas.openxmlformats.org/drawingml/2006/main">
+              <a:graphicData uri="http://schemas.openxmlformats.org/drawingml/2006/picture">
+                <pic:pic xmlns:pic="http://schemas.openxmlformats.org/drawingml/2006/picture">
+                  <pic:nvPicPr>
+                    <pic:cNvPr id="5" name="UnQuote_splash_phone.jpg"/>
+                    <pic:cNvPicPr/>
+                  </pic:nvPicPr>
+                  <pic:blipFill>
+                    <a:blip r:embed="rId12">
+                      <a:extLst>
+                        <a:ext uri="{28A0092B-C50C-407E-A947-70E740481C1C}">
+                          <a14:useLocalDpi xmlns:a14="http://schemas.microsoft.com/office/drawing/2010/main" val="0"/>
+                        </a:ext>
+                      </a:extLst>
+                    </a:blip>
+                    <a:stretch>
+                      <a:fillRect/>
+                    </a:stretch>
+                  </pic:blipFill>
+                  <pic:spPr>
+                    <a:xfrm>
+                      <a:off x="0" y="0"/>
+                      <a:ext cx="1803672" cy="3209925"/>
+                    </a:xfrm>
+                    <a:prstGeom prst="rect">
+                      <a:avLst/>
+                    </a:prstGeom>
+                  </pic:spPr>
+                </pic:pic>
+              </a:graphicData>
+            </a:graphic>
+            <wp14:sizeRelH relativeFrom="margin">
+              <wp14:pctWidth>0</wp14:pctWidth>
+            </wp14:sizeRelH>
+            <wp14:sizeRelV relativeFrom="margin">
+              <wp14:pctHeight>0</wp14:pctHeight>
+            </wp14:sizeRelV>
+          </wp:anchor>
+        </w:drawing>
+      </w:r>
+    </w:p>
+    <w:p>
+      <w:pPr>
+        <w:spacing w:before="100" w:beforeAutospacing="1" w:after="100" w:afterAutospacing="1" w:line="240" w:lineRule="auto"/>
+        <w:rPr>
+          <w:rFonts w:ascii="Times New Roman" w:eastAsia="Times New Roman" w:hAnsi="Times New Roman" w:cs="Times New Roman"/>
+          <w:color w:val="000000" w:themeColor="text1"/>
+          <w:sz w:val="27"/>
+          <w:szCs w:val="27"/>
+        </w:rPr>
+      </w:pPr>
     </w:p>
     <w:p>
       <w:pPr>
@@ -1908,7 +2414,11 @@
           <w:szCs w:val="48"/>
         </w:rPr>
       </w:pPr>
-      <w:r>
+    </w:p>
+    <w:p>
+      <w:pPr>
+        <w:spacing w:before="100" w:beforeAutospacing="1" w:after="100" w:afterAutospacing="1" w:line="240" w:lineRule="auto"/>
+        <w:outlineLvl w:val="0"/>
         <w:rPr>
           <w:rFonts w:ascii="Times New Roman" w:eastAsia="Times New Roman" w:hAnsi="Times New Roman" w:cs="Times New Roman"/>
           <w:b/>
@@ -1918,6 +2428,78 @@
           <w:sz w:val="48"/>
           <w:szCs w:val="48"/>
         </w:rPr>
+      </w:pPr>
+    </w:p>
+    <w:p>
+      <w:pPr>
+        <w:spacing w:before="100" w:beforeAutospacing="1" w:after="100" w:afterAutospacing="1" w:line="240" w:lineRule="auto"/>
+        <w:outlineLvl w:val="0"/>
+        <w:rPr>
+          <w:rFonts w:ascii="Times New Roman" w:eastAsia="Times New Roman" w:hAnsi="Times New Roman" w:cs="Times New Roman"/>
+          <w:b/>
+          <w:bCs/>
+          <w:color w:val="000000" w:themeColor="text1"/>
+          <w:kern w:val="36"/>
+          <w:sz w:val="48"/>
+          <w:szCs w:val="48"/>
+        </w:rPr>
+      </w:pPr>
+    </w:p>
+    <w:p>
+      <w:pPr>
+        <w:spacing w:before="100" w:beforeAutospacing="1" w:after="100" w:afterAutospacing="1" w:line="240" w:lineRule="auto"/>
+        <w:outlineLvl w:val="0"/>
+        <w:rPr>
+          <w:rFonts w:ascii="Times New Roman" w:eastAsia="Times New Roman" w:hAnsi="Times New Roman" w:cs="Times New Roman"/>
+          <w:b/>
+          <w:bCs/>
+          <w:color w:val="000000" w:themeColor="text1"/>
+          <w:kern w:val="36"/>
+          <w:sz w:val="48"/>
+          <w:szCs w:val="48"/>
+        </w:rPr>
+      </w:pPr>
+    </w:p>
+    <w:p>
+      <w:pPr>
+        <w:spacing w:before="100" w:beforeAutospacing="1" w:after="100" w:afterAutospacing="1" w:line="240" w:lineRule="auto"/>
+        <w:outlineLvl w:val="0"/>
+        <w:rPr>
+          <w:rFonts w:ascii="Times New Roman" w:eastAsia="Times New Roman" w:hAnsi="Times New Roman" w:cs="Times New Roman"/>
+          <w:b/>
+          <w:bCs/>
+          <w:color w:val="000000" w:themeColor="text1"/>
+          <w:kern w:val="36"/>
+          <w:sz w:val="48"/>
+          <w:szCs w:val="48"/>
+        </w:rPr>
+      </w:pPr>
+    </w:p>
+    <w:p>
+      <w:pPr>
+        <w:spacing w:before="100" w:beforeAutospacing="1" w:after="100" w:afterAutospacing="1" w:line="240" w:lineRule="auto"/>
+        <w:outlineLvl w:val="0"/>
+        <w:rPr>
+          <w:rFonts w:ascii="Times New Roman" w:eastAsia="Times New Roman" w:hAnsi="Times New Roman" w:cs="Times New Roman"/>
+          <w:b/>
+          <w:bCs/>
+          <w:color w:val="000000" w:themeColor="text1"/>
+          <w:kern w:val="36"/>
+          <w:sz w:val="48"/>
+          <w:szCs w:val="48"/>
+        </w:rPr>
+      </w:pPr>
+      <w:r>
+        <w:rPr>
+          <w:rFonts w:ascii="Times New Roman" w:eastAsia="Times New Roman" w:hAnsi="Times New Roman" w:cs="Times New Roman"/>
+          <w:b/>
+          <w:bCs/>
+          <w:color w:val="000000" w:themeColor="text1"/>
+          <w:kern w:val="36"/>
+          <w:sz w:val="48"/>
+          <w:szCs w:val="48"/>
+        </w:rPr>
+        <w:lastRenderedPageBreak/>
         <w:t>Home Page</w:t>
       </w:r>
     </w:p>
@@ -1938,8 +2520,34 @@
           <w:sz w:val="27"/>
           <w:szCs w:val="27"/>
         </w:rPr>
-        <w:lastRenderedPageBreak/>
-        <w:t>The home page is where the menu bar at the top lives. One of the other three screens will always be open on top of that, doing its thing below the menu bar. No need for most mortals to even think there is a home page in this app.</w:t>
+        <w:t xml:space="preserve">The home page is where the menu bar at the top lives. One of the other </w:t>
+      </w:r>
+      <w:r>
+        <w:rPr>
+          <w:rFonts w:ascii="Times New Roman" w:eastAsia="Times New Roman" w:hAnsi="Times New Roman" w:cs="Times New Roman"/>
+          <w:color w:val="000000" w:themeColor="text1"/>
+          <w:sz w:val="27"/>
+          <w:szCs w:val="27"/>
+        </w:rPr>
+        <w:t>four</w:t>
+      </w:r>
+      <w:r>
+        <w:rPr>
+          <w:rFonts w:ascii="Times New Roman" w:eastAsia="Times New Roman" w:hAnsi="Times New Roman" w:cs="Times New Roman"/>
+          <w:color w:val="000000" w:themeColor="text1"/>
+          <w:sz w:val="27"/>
+          <w:szCs w:val="27"/>
+        </w:rPr>
+        <w:t xml:space="preserve"> screens will always be open on top of that, doing its thing below the menu bar. No need for most mortals to even think there is a home page in this app.</w:t>
+      </w:r>
+      <w:r>
+        <w:rPr>
+          <w:rFonts w:ascii="Times New Roman" w:eastAsia="Times New Roman" w:hAnsi="Times New Roman" w:cs="Times New Roman"/>
+          <w:color w:val="000000" w:themeColor="text1"/>
+          <w:sz w:val="27"/>
+          <w:szCs w:val="27"/>
+        </w:rPr>
+        <w:t xml:space="preserve"> Note that there is no path back to the splash screen.</w:t>
       </w:r>
     </w:p>
     <w:p>
@@ -1984,11 +2592,9 @@
       <w:r>
         <w:t>. Previously: “</w:t>
       </w:r>
-      <w:proofErr w:type="spellStart"/>
-      <w:r>
-        <w:t>UnQuote</w:t>
-      </w:r>
-      <w:proofErr w:type="spellEnd"/>
+      <w:r>
+        <w:t>Meme It!</w:t>
+      </w:r>
       <w:r>
         <w:t>”</w:t>
       </w:r>

</xml_diff>

<commit_message>
Just to be sure all the latest images are up to date.
</commit_message>
<xml_diff>
--- a/Functional_Specifications.docx
+++ b/Functional_Specifications.docx
@@ -196,6 +196,8 @@
         </w:rPr>
         <w:t xml:space="preserve"> Akimoto &amp; Robert Frazier</w:t>
       </w:r>
+      <w:bookmarkStart w:id="1" w:name="_GoBack"/>
+      <w:bookmarkEnd w:id="1"/>
       <w:r>
         <w:rPr>
           <w:rFonts w:ascii="Times New Roman" w:eastAsia="Times New Roman" w:hAnsi="Times New Roman" w:cs="Times New Roman"/>
@@ -203,7 +205,7 @@
           <w:sz w:val="24"/>
           <w:szCs w:val="24"/>
         </w:rPr>
-        <w:t>, Inc. All Rights Reserved. </w:t>
+        <w:t>. All Rights Reserved. </w:t>
       </w:r>
     </w:p>
     <w:p>
@@ -1687,8 +1689,6 @@
           <w:szCs w:val="27"/>
         </w:rPr>
       </w:pPr>
-      <w:bookmarkStart w:id="1" w:name="_GoBack"/>
-      <w:bookmarkEnd w:id="1"/>
       <w:r>
         <w:rPr>
           <w:rFonts w:ascii="Times New Roman" w:eastAsia="Times New Roman" w:hAnsi="Times New Roman" w:cs="Times New Roman"/>

</xml_diff>